<commit_message>
nav bar a active::after added
</commit_message>
<xml_diff>
--- a/notes for reflection report.docx
+++ b/notes for reflection report.docx
@@ -116,6 +116,16 @@
     <w:p>
       <w:r>
         <w:t>Added hover and active colours to the anchors in the nav bar.</w:t>
+      </w:r>
+    </w:p>
+    <w:p>
+      <w:r>
+        <w:t>Noticed text was fine on laptop and responsive view, but very small on mobile. So attempted to utilise further for mobile.</w:t>
+      </w:r>
+    </w:p>
+    <w:p>
+      <w:r>
+        <w:t>Made nav bar sticky, so it gets moved up until just under the header bar and becomes fixed.</w:t>
       </w:r>
     </w:p>
     <w:sectPr>

</xml_diff>

<commit_message>
Home page pretty much finished, probably need to change actions hoover to javascript mouseover when time
</commit_message>
<xml_diff>
--- a/notes for reflection report.docx
+++ b/notes for reflection report.docx
@@ -58,7 +58,19 @@
         <w:t>. Made website name central on header bar, looks better.</w:t>
       </w:r>
       <w:r>
-        <w:t xml:space="preserve"> Used grid to keep header columns as window is scaled.</w:t>
+        <w:t xml:space="preserve"> Used </w:t>
+      </w:r>
+      <w:r>
+        <w:t>flexbox</w:t>
+      </w:r>
+      <w:r>
+        <w:t xml:space="preserve"> to keep header </w:t>
+      </w:r>
+      <w:r>
+        <w:t>formatted as</w:t>
+      </w:r>
+      <w:r>
+        <w:t xml:space="preserve"> window is scaled.</w:t>
       </w:r>
     </w:p>
     <w:p/>
@@ -70,7 +82,25 @@
     <w:p/>
     <w:p>
       <w:r>
-        <w:t xml:space="preserve">Due to not using full version of logo as icon, wanted to add larger one top of homepage which would also add to the user flow. Image gets stretched (at least on my screen) if I try to make it max-hight 80vh. </w:t>
+        <w:t xml:space="preserve">Due to not using full version of logo as icon, wanted to add larger one top of homepage which would also add to the user flow. Image gets stretched (at least on my screen) if I try to </w:t>
+      </w:r>
+      <w:r>
+        <w:t>adjust</w:t>
+      </w:r>
+      <w:r>
+        <w:t xml:space="preserve"> it</w:t>
+      </w:r>
+      <w:r>
+        <w:t>s</w:t>
+      </w:r>
+      <w:r>
+        <w:t xml:space="preserve"> max-h</w:t>
+      </w:r>
+      <w:r>
+        <w:t>e</w:t>
+      </w:r>
+      <w:r>
+        <w:t xml:space="preserve">ight. </w:t>
       </w:r>
       <w:r>
         <w:t>Used with flex and then buffered out the background colour</w:t>
@@ -111,10 +141,18 @@
       <w:r>
         <w:t>. Had to adjust some of my widths to vw as once viewport started working, my scaling was no longer responsive.</w:t>
       </w:r>
+      <w:r>
+        <w:t xml:space="preserve"> A little confused as to if I should be using a fixed unit such as px or responsive such as vw. Research suggests vw, but requires further research to gain more understanding.</w:t>
+      </w:r>
     </w:p>
     <w:p/>
     <w:p>
       <w:r>
+        <w:t>Used flexbox for nav bar. Allowing hyperlinks to be side by side on desktop, then on top of each other for mobile.</w:t>
+      </w:r>
+    </w:p>
+    <w:p>
+      <w:r>
         <w:t>Added hover and active colours to the anchors in the nav bar.</w:t>
       </w:r>
     </w:p>
@@ -128,6 +166,14 @@
         <w:t>Made nav bar sticky, so it gets moved up until just under the header bar and becomes fixed.</w:t>
       </w:r>
     </w:p>
+    <w:p/>
+    <w:p/>
+    <w:p>
+      <w:r>
+        <w:t xml:space="preserve">ADJUST NAV BAR STIKY POSITION FOR MOBILE </w:t>
+      </w:r>
+    </w:p>
+    <w:p/>
     <w:sectPr>
       <w:pgSz w:w="11906" w:h="16838"/>
       <w:pgMar w:top="1440" w:right="1440" w:bottom="1440" w:left="1440" w:header="708" w:footer="708" w:gutter="0"/>

</xml_diff>

<commit_message>
made changes for mobile
</commit_message>
<xml_diff>
--- a/notes for reflection report.docx
+++ b/notes for reflection report.docx
@@ -166,14 +166,19 @@
         <w:t>Made nav bar sticky, so it gets moved up until just under the header bar and becomes fixed.</w:t>
       </w:r>
     </w:p>
-    <w:p/>
-    <w:p/>
-    <w:p>
-      <w:r>
-        <w:t xml:space="preserve">ADJUST NAV BAR STIKY POSITION FOR MOBILE </w:t>
-      </w:r>
-    </w:p>
-    <w:p/>
+    <w:p>
+      <w:r>
+        <w:t>Used flexbox for positioning images and elements around the page</w:t>
+      </w:r>
+      <w:r>
+        <w:t>.</w:t>
+      </w:r>
+    </w:p>
+    <w:p>
+      <w:r>
+        <w:t>Used hover for changing style, probably should change to javascript when come around to doing that.</w:t>
+      </w:r>
+    </w:p>
     <w:sectPr>
       <w:pgSz w:w="11906" w:h="16838"/>
       <w:pgMar w:top="1440" w:right="1440" w:bottom="1440" w:left="1440" w:header="708" w:footer="708" w:gutter="0"/>

</xml_diff>

<commit_message>
framework now in place to start adding recipes
</commit_message>
<xml_diff>
--- a/notes for reflection report.docx
+++ b/notes for reflection report.docx
@@ -1,6 +1,6 @@
 
 <file path=word/document.xml><?xml version="1.0" encoding="utf-8"?>
-<w:document xmlns:wpc="http://schemas.microsoft.com/office/word/2010/wordprocessingCanvas" xmlns:cx="http://schemas.microsoft.com/office/drawing/2014/chartex" xmlns:cx1="http://schemas.microsoft.com/office/drawing/2015/9/8/chartex" xmlns:cx2="http://schemas.microsoft.com/office/drawing/2015/10/21/chartex" xmlns:cx3="http://schemas.microsoft.com/office/drawing/2016/5/9/chartex" xmlns:cx4="http://schemas.microsoft.com/office/drawing/2016/5/10/chartex" xmlns:cx5="http://schemas.microsoft.com/office/drawing/2016/5/11/chartex" xmlns:cx6="http://schemas.microsoft.com/office/drawing/2016/5/12/chartex" xmlns:cx7="http://schemas.microsoft.com/office/drawing/2016/5/13/chartex" xmlns:cx8="http://schemas.microsoft.com/office/drawing/2016/5/14/chartex" xmlns:mc="http://schemas.openxmlformats.org/markup-compatibility/2006" xmlns:aink="http://schemas.microsoft.com/office/drawing/2016/ink" xmlns:am3d="http://schemas.microsoft.com/office/drawing/2017/model3d" xmlns:o="urn:schemas-microsoft-com:office:office" xmlns:oel="http://schemas.microsoft.com/office/2019/extlst" xmlns:r="http://schemas.openxmlformats.org/officeDocument/2006/relationships" xmlns:m="http://schemas.openxmlformats.org/officeDocument/2006/math" xmlns:v="urn:schemas-microsoft-com:vml" xmlns:wp14="http://schemas.microsoft.com/office/word/2010/wordprocessingDrawing" xmlns:wp="http://schemas.openxmlformats.org/drawingml/2006/wordprocessingDrawing" xmlns:w10="urn:schemas-microsoft-com:office:word" xmlns:w="http://schemas.openxmlformats.org/wordprocessingml/2006/main" xmlns:w14="http://schemas.microsoft.com/office/word/2010/wordml" xmlns:w15="http://schemas.microsoft.com/office/word/2012/wordml" xmlns:w16cex="http://schemas.microsoft.com/office/word/2018/wordml/cex" xmlns:w16cid="http://schemas.microsoft.com/office/word/2016/wordml/cid" xmlns:w16="http://schemas.microsoft.com/office/word/2018/wordml" xmlns:w16sdtdh="http://schemas.microsoft.com/office/word/2020/wordml/sdtdatahash" xmlns:w16se="http://schemas.microsoft.com/office/word/2015/wordml/symex" xmlns:wpg="http://schemas.microsoft.com/office/word/2010/wordprocessingGroup" xmlns:wpi="http://schemas.microsoft.com/office/word/2010/wordprocessingInk" xmlns:wne="http://schemas.microsoft.com/office/word/2006/wordml" xmlns:wps="http://schemas.microsoft.com/office/word/2010/wordprocessingShape" mc:Ignorable="w14 w15 w16se w16cid w16 w16cex w16sdtdh wp14">
+<w:document xmlns:wpc="http://schemas.microsoft.com/office/word/2010/wordprocessingCanvas" xmlns:cx="http://schemas.microsoft.com/office/drawing/2014/chartex" xmlns:cx1="http://schemas.microsoft.com/office/drawing/2015/9/8/chartex" xmlns:cx2="http://schemas.microsoft.com/office/drawing/2015/10/21/chartex" xmlns:cx3="http://schemas.microsoft.com/office/drawing/2016/5/9/chartex" xmlns:cx4="http://schemas.microsoft.com/office/drawing/2016/5/10/chartex" xmlns:cx5="http://schemas.microsoft.com/office/drawing/2016/5/11/chartex" xmlns:cx6="http://schemas.microsoft.com/office/drawing/2016/5/12/chartex" xmlns:cx7="http://schemas.microsoft.com/office/drawing/2016/5/13/chartex" xmlns:cx8="http://schemas.microsoft.com/office/drawing/2016/5/14/chartex" xmlns:mc="http://schemas.openxmlformats.org/markup-compatibility/2006" xmlns:aink="http://schemas.microsoft.com/office/drawing/2016/ink" xmlns:am3d="http://schemas.microsoft.com/office/drawing/2017/model3d" xmlns:o="urn:schemas-microsoft-com:office:office" xmlns:oel="http://schemas.microsoft.com/office/2019/extlst" xmlns:r="http://schemas.openxmlformats.org/officeDocument/2006/relationships" xmlns:m="http://schemas.openxmlformats.org/officeDocument/2006/math" xmlns:v="urn:schemas-microsoft-com:vml" xmlns:wp14="http://schemas.microsoft.com/office/word/2010/wordprocessingDrawing" xmlns:wp="http://schemas.openxmlformats.org/drawingml/2006/wordprocessingDrawing" xmlns:w10="urn:schemas-microsoft-com:office:word" xmlns:w="http://schemas.openxmlformats.org/wordprocessingml/2006/main" xmlns:w14="http://schemas.microsoft.com/office/word/2010/wordml" xmlns:w15="http://schemas.microsoft.com/office/word/2012/wordml" xmlns:w16cex="http://schemas.microsoft.com/office/word/2018/wordml/cex" xmlns:w16cid="http://schemas.microsoft.com/office/word/2016/wordml/cid" xmlns:w16="http://schemas.microsoft.com/office/word/2018/wordml" xmlns:w16du="http://schemas.microsoft.com/office/word/2023/wordml/word16du" xmlns:w16sdtdh="http://schemas.microsoft.com/office/word/2020/wordml/sdtdatahash" xmlns:w16se="http://schemas.microsoft.com/office/word/2015/wordml/symex" xmlns:wpg="http://schemas.microsoft.com/office/word/2010/wordprocessingGroup" xmlns:wpi="http://schemas.microsoft.com/office/word/2010/wordprocessingInk" xmlns:wne="http://schemas.microsoft.com/office/word/2006/wordml" xmlns:wps="http://schemas.microsoft.com/office/word/2010/wordprocessingShape" mc:Ignorable="w14 w15 w16se w16cid w16 w16cex w16sdtdh wp14">
   <w:body>
     <w:p>
       <w:r>
@@ -17,7 +17,24 @@
     </w:p>
     <w:p>
       <w:r>
-        <w:t>Edited logo to be circular using online tool, however when tested on webpage, browser still saw and treated it as square, so continued to use as square.</w:t>
+        <w:t>Edited logo to be circular using online tool</w:t>
+      </w:r>
+      <w:r>
+        <w:t xml:space="preserve"> - </w:t>
+      </w:r>
+      <w:hyperlink r:id="rId5" w:history="1">
+        <w:r>
+          <w:rPr>
+            <w:rStyle w:val="Hyperlink"/>
+          </w:rPr>
+          <w:t>https://crop-circle.imageonline.co/</w:t>
+        </w:r>
+      </w:hyperlink>
+      <w:r>
+        <w:t xml:space="preserve"> after first extending canvas with </w:t>
+      </w:r>
+      <w:r>
+        <w:t>https://www12.lunapic.com/editor/</w:t>
       </w:r>
     </w:p>
     <w:p/>
@@ -28,7 +45,7 @@
       <w:r>
         <w:t xml:space="preserve"> from </w:t>
       </w:r>
-      <w:hyperlink r:id="rId5" w:history="1">
+      <w:hyperlink r:id="rId6" w:history="1">
         <w:r>
           <w:rPr>
             <w:rStyle w:val="Hyperlink"/>
@@ -40,6 +57,11 @@
         <w:t xml:space="preserve"> (copyright free)</w:t>
       </w:r>
     </w:p>
+    <w:p>
+      <w:r>
+        <w:t>Decided to use clickable images for both recipe of the week and the quiz.</w:t>
+      </w:r>
+    </w:p>
     <w:p/>
     <w:p>
       <w:r>
@@ -176,9 +198,205 @@
     </w:p>
     <w:p>
       <w:r>
-        <w:t>Used hover for changing style, probably should change to javascript when come around to doing that.</w:t>
-      </w:r>
-    </w:p>
+        <w:lastRenderedPageBreak/>
+        <w:t>Sourced and cropped all images (except logo) to 1920x1280 (seems a common format to find copyright free online). This will allow me to swap out images with javascript later on without any positioning</w:t>
+      </w:r>
+      <w:r>
+        <w:t xml:space="preserve"> or formatting</w:t>
+      </w:r>
+      <w:r>
+        <w:t xml:space="preserve"> issues</w:t>
+      </w:r>
+    </w:p>
+    <w:p>
+      <w:r>
+        <w:t>Used hover for changing style</w:t>
+      </w:r>
+      <w:r>
+        <w:t xml:space="preserve"> for all anchors</w:t>
+      </w:r>
+      <w:r>
+        <w:t xml:space="preserve">, probably should change to javascript </w:t>
+      </w:r>
+      <w:r>
+        <w:t>if time</w:t>
+      </w:r>
+      <w:r>
+        <w:t>.</w:t>
+      </w:r>
+    </w:p>
+    <w:p/>
+    <w:p>
+      <w:r>
+        <w:t>Added logo to head for tab icon.</w:t>
+      </w:r>
+    </w:p>
+    <w:p/>
+    <w:p/>
+    <w:p/>
+    <w:p/>
+    <w:p>
+      <w:r>
+        <w:t xml:space="preserve">Researched how to read in a json file. Found </w:t>
+      </w:r>
+      <w:r>
+        <w:t>following to import json file as json object</w:t>
+      </w:r>
+    </w:p>
+    <w:p>
+      <w:hyperlink r:id="rId7" w:history="1">
+        <w:r>
+          <w:rPr>
+            <w:rStyle w:val="Hyperlink"/>
+          </w:rPr>
+          <w:t>https://www.youtube.com/watch?v=Z92PqSyUBSI&amp;ab_channel=AllThingsJavaScript%2CLLC</w:t>
+        </w:r>
+      </w:hyperlink>
+    </w:p>
+    <w:p/>
+    <w:p>
+      <w:r>
+        <w:t>Started writing json file to contain recipe details</w:t>
+      </w:r>
+      <w:r>
+        <w:t xml:space="preserve"> </w:t>
+      </w:r>
+      <w:r>
+        <w:t xml:space="preserve">to obtain all current recipes available or for certain cuisine/courses/diet ect. Allowing the website to load up what is available. If a recipe is added, only that particular recipes html file need be created and its details added into the json file. The </w:t>
+      </w:r>
+      <w:r>
+        <w:t xml:space="preserve">html </w:t>
+      </w:r>
+      <w:r>
+        <w:t>pages which link to it will not need adjusting.</w:t>
+      </w:r>
+    </w:p>
+    <w:p/>
+    <w:p>
+      <w:r>
+        <w:t>Jquery -----------------------------------------------------------------------------------------------------------------------</w:t>
+      </w:r>
+    </w:p>
+    <w:p>
+      <w:r>
+        <w:t>Could be</w:t>
+      </w:r>
+      <w:r>
+        <w:t xml:space="preserve"> be parsed with jquery </w:t>
+      </w:r>
+      <w:r>
+        <w:t>or fetch, but trying to avoid using external APIS.</w:t>
+      </w:r>
+    </w:p>
+    <w:p>
+      <w:r>
+        <w:t>Researched how to add jquery via a javascript file. This will allow updating the version if required only in one place rather than all files which use it.</w:t>
+      </w:r>
+      <w:r>
+        <w:t xml:space="preserve"> </w:t>
+      </w:r>
+    </w:p>
+    <w:p>
+      <w:r>
+        <w:t>Found function to add on stackoverflow:</w:t>
+      </w:r>
+    </w:p>
+    <w:p>
+      <w:pPr>
+        <w:pBdr>
+          <w:bottom w:val="single" w:sz="6" w:space="1" w:color="auto"/>
+        </w:pBdr>
+      </w:pPr>
+      <w:hyperlink r:id="rId8" w:history="1">
+        <w:r>
+          <w:rPr>
+            <w:rStyle w:val="Hyperlink"/>
+          </w:rPr>
+          <w:t>https://stackoverflow.com/questions/1140402/how-to-add-jquery-in-js-file</w:t>
+        </w:r>
+      </w:hyperlink>
+    </w:p>
+    <w:p>
+      <w:r>
+        <w:t>Had a lot of difficulty getting json to work inside javascript. Had to be type module to use import, didn’t want to use jquery or ajax.</w:t>
+      </w:r>
+    </w:p>
+    <w:p>
+      <w:r>
+        <w:t>Couldn’t remove child node by class. So commented out for now.</w:t>
+      </w:r>
+    </w:p>
+    <w:p/>
+    <w:p>
+      <w:r>
+        <w:t>Started getting ‘cannot use import outside of module’ when linking page which called the javascript module errors. That page worked fine on its own, only linking caused issues.</w:t>
+      </w:r>
+    </w:p>
+    <w:p>
+      <w:r>
+        <w:t>Also found could not call functions inside a module from the html page.</w:t>
+      </w:r>
+    </w:p>
+    <w:p>
+      <w:r>
+        <w:t>Thought of using local storage to store the json object after reading on home page within a module. Then this allows access from other javascript files and then other html pages can use the object and pass parameters to javascriipt functions.</w:t>
+      </w:r>
+    </w:p>
+    <w:p>
+      <w:r>
+        <w:lastRenderedPageBreak/>
+        <w:t xml:space="preserve">Populated list pages using json object stored in local storage. </w:t>
+      </w:r>
+      <w:r>
+        <w:t>Thought about doing one template recipe page and populating from json, but thought it might affect the history.</w:t>
+      </w:r>
+      <w:r>
+        <w:t xml:space="preserve"> Decided to create a separate html page for each recipe, this will stop the history being affected if the user was to click through multiple recipes and then hit the back button. </w:t>
+      </w:r>
+    </w:p>
+    <w:p/>
+    <w:p>
+      <w:r>
+        <w:t>Now when a new recipe is added, its details should be added to the directory.json file under “recipes”. Its cuisine, course, and diet should be checked that they are present in the relevant lists. If not, a new item should be added for that cuisine/course/diet along with a relevant image and html page for that cuisine, course or diet. Then the recipes html page should be created. Nothing else should require changing and the list pages should automatically pick up the new recipe from the json file (ensure to have visited the home page where the json file gets loaded to local storage).</w:t>
+      </w:r>
+      <w:r>
+        <w:t xml:space="preserve"> Downside, feel like theres a lot of repeat code.</w:t>
+      </w:r>
+    </w:p>
+    <w:p/>
+    <w:p>
+      <w:r>
+        <w:t>Could add recipe of the week to json file if time.</w:t>
+      </w:r>
+    </w:p>
+    <w:p/>
+    <w:p>
+      <w:r>
+        <w:t>List pages created and images/links working correctly.</w:t>
+      </w:r>
+    </w:p>
+    <w:p>
+      <w:r>
+        <w:t>Started creating recipe page. Started by making recipe image and description a flexbox. Added dropdown select box for portion sizes. To be used by javascript later to change quantities.</w:t>
+      </w:r>
+    </w:p>
+    <w:p>
+      <w:r>
+        <w:t xml:space="preserve">Added javascript functionality for populating course/portion/times/ingredients from </w:t>
+      </w:r>
+      <w:r>
+        <w:t>data</w:t>
+      </w:r>
+      <w:r>
+        <w:t xml:space="preserve"> in json obj.</w:t>
+      </w:r>
+    </w:p>
+    <w:p>
+      <w:r>
+        <w:t>Some of my functions are quite long, but no time to go back and split out to cleaner code.</w:t>
+      </w:r>
+    </w:p>
+    <w:p/>
     <w:sectPr>
       <w:pgSz w:w="11906" w:h="16838"/>
       <w:pgMar w:top="1440" w:right="1440" w:bottom="1440" w:left="1440" w:header="708" w:footer="708" w:gutter="0"/>

</xml_diff>

<commit_message>
paths modified, json file abandoned - now creating json obj in js
</commit_message>
<xml_diff>
--- a/notes for reflection report.docx
+++ b/notes for reflection report.docx
@@ -394,6 +394,30 @@
     <w:p>
       <w:r>
         <w:t>Some of my functions are quite long, but no time to go back and split out to cleaner code.</w:t>
+      </w:r>
+    </w:p>
+    <w:p/>
+    <w:p>
+      <w:r>
+        <w:t>Discovered that my site would work fine through VS Code, but due to using root paths, images and links were not being loaded correctly when I ran the site by opening up the html file or via GitHub pages</w:t>
+      </w:r>
+      <w:r>
+        <w:t>. Had to modify paths</w:t>
+      </w:r>
+      <w:r>
+        <w:t xml:space="preserve"> and pass modifier to js file to correct for nested files calling same script.</w:t>
+      </w:r>
+    </w:p>
+    <w:p/>
+    <w:p>
+      <w:r>
+        <w:t>Discovered browser was blocking the js file of type=”module” (also blocks import statements). This worked fine via VS code, but found error when pushed to github pages. Ended up having to load json object to local storage by creating json object in js file instead of</w:t>
+      </w:r>
+      <w:r>
+        <w:t xml:space="preserve"> importing from</w:t>
+      </w:r>
+      <w:r>
+        <w:t xml:space="preserve"> json file. (no time to look into further).</w:t>
       </w:r>
     </w:p>
     <w:p/>

</xml_diff>

<commit_message>
recipe of the week and recipe page image now loaded from js via json obj
</commit_message>
<xml_diff>
--- a/notes for reflection report.docx
+++ b/notes for reflection report.docx
@@ -418,6 +418,12 @@
       </w:r>
       <w:r>
         <w:t xml:space="preserve"> json file. (no time to look into further).</w:t>
+      </w:r>
+    </w:p>
+    <w:p/>
+    <w:p>
+      <w:r>
+        <w:t>Set recipe of the week image, link and header now gets set from JSON object information.</w:t>
       </w:r>
     </w:p>
     <w:p/>

</xml_diff>

<commit_message>
1st recipe nearly finished, needs functionality for unit buttons and portion sizes along with a print function
</commit_message>
<xml_diff>
--- a/notes for reflection report.docx
+++ b/notes for reflection report.docx
@@ -426,6 +426,133 @@
         <w:t>Set recipe of the week image, link and header now gets set from JSON object information.</w:t>
       </w:r>
     </w:p>
+    <w:p/>
+    <w:p>
+      <w:r>
+        <w:t xml:space="preserve">Lamb tikka masala recipe adapted from: </w:t>
+      </w:r>
+      <w:hyperlink r:id="rId9" w:history="1">
+        <w:r>
+          <w:rPr>
+            <w:rStyle w:val="Hyperlink"/>
+          </w:rPr>
+          <w:t>https://www.greedygourmet.com/recipes-for-diets/omnivore/lamb-tikka-masala/</w:t>
+        </w:r>
+      </w:hyperlink>
+    </w:p>
+    <w:p>
+      <w:r>
+        <w:t xml:space="preserve">Cooking unit conversions: </w:t>
+      </w:r>
+      <w:hyperlink r:id="rId10" w:history="1">
+        <w:r>
+          <w:rPr>
+            <w:rStyle w:val="Hyperlink"/>
+          </w:rPr>
+          <w:t>https://www.cookingnook.com/cooking-measurements-conversions/</w:t>
+        </w:r>
+      </w:hyperlink>
+    </w:p>
+    <w:p/>
+    <w:p>
+      <w:r>
+        <w:lastRenderedPageBreak/>
+        <w:t>Added “recipe-required” to json. Now if a recipe requires another recipe as an ingredient, the link and quantity will be provided in the recipe and styled differently. See lamb tikka masala as example.</w:t>
+      </w:r>
+    </w:p>
+    <w:p/>
+    <w:p>
+      <w:r>
+        <w:t>Radio buttons put in for units (no functionality as yet). Default is checked by what is in json obj in local storage.</w:t>
+      </w:r>
+    </w:p>
+    <w:p/>
+    <w:p>
+      <w:pPr>
+        <w:shd w:val="clear" w:color="auto" w:fill="FFFFFF"/>
+        <w:spacing w:after="0" w:line="285" w:lineRule="atLeast"/>
+        <w:rPr>
+          <w:rFonts w:ascii="Consolas" w:eastAsia="Times New Roman" w:hAnsi="Consolas" w:cs="Times New Roman"/>
+          <w:color w:val="000000"/>
+          <w:sz w:val="21"/>
+          <w:szCs w:val="21"/>
+          <w:lang w:eastAsia="en-GB"/>
+        </w:rPr>
+      </w:pPr>
+      <w:r>
+        <w:rPr>
+          <w:rFonts w:ascii="Consolas" w:eastAsia="Times New Roman" w:hAnsi="Consolas" w:cs="Times New Roman"/>
+          <w:color w:val="000000"/>
+          <w:sz w:val="21"/>
+          <w:szCs w:val="21"/>
+          <w:lang w:eastAsia="en-GB"/>
+        </w:rPr>
+        <w:t>, {</w:t>
+      </w:r>
+      <w:r>
+        <w:rPr>
+          <w:rFonts w:ascii="Consolas" w:eastAsia="Times New Roman" w:hAnsi="Consolas" w:cs="Times New Roman"/>
+          <w:color w:val="A31515"/>
+          <w:sz w:val="21"/>
+          <w:szCs w:val="21"/>
+          <w:lang w:eastAsia="en-GB"/>
+        </w:rPr>
+        <w:t>"quantity"</w:t>
+      </w:r>
+      <w:r>
+        <w:rPr>
+          <w:rFonts w:ascii="Consolas" w:eastAsia="Times New Roman" w:hAnsi="Consolas" w:cs="Times New Roman"/>
+          <w:color w:val="000000"/>
+          <w:sz w:val="21"/>
+          <w:szCs w:val="21"/>
+          <w:lang w:eastAsia="en-GB"/>
+        </w:rPr>
+        <w:t xml:space="preserve">:, </w:t>
+      </w:r>
+      <w:r>
+        <w:rPr>
+          <w:rFonts w:ascii="Consolas" w:eastAsia="Times New Roman" w:hAnsi="Consolas" w:cs="Times New Roman"/>
+          <w:color w:val="A31515"/>
+          <w:sz w:val="21"/>
+          <w:szCs w:val="21"/>
+          <w:lang w:eastAsia="en-GB"/>
+        </w:rPr>
+        <w:t>"unit"</w:t>
+      </w:r>
+      <w:r>
+        <w:rPr>
+          <w:rFonts w:ascii="Consolas" w:eastAsia="Times New Roman" w:hAnsi="Consolas" w:cs="Times New Roman"/>
+          <w:color w:val="000000"/>
+          <w:sz w:val="21"/>
+          <w:szCs w:val="21"/>
+          <w:lang w:eastAsia="en-GB"/>
+        </w:rPr>
+        <w:t xml:space="preserve">:, </w:t>
+      </w:r>
+      <w:r>
+        <w:rPr>
+          <w:rFonts w:ascii="Consolas" w:eastAsia="Times New Roman" w:hAnsi="Consolas" w:cs="Times New Roman"/>
+          <w:color w:val="A31515"/>
+          <w:sz w:val="21"/>
+          <w:szCs w:val="21"/>
+          <w:lang w:eastAsia="en-GB"/>
+        </w:rPr>
+        <w:t>"name"</w:t>
+      </w:r>
+      <w:r>
+        <w:rPr>
+          <w:rFonts w:ascii="Consolas" w:eastAsia="Times New Roman" w:hAnsi="Consolas" w:cs="Times New Roman"/>
+          <w:color w:val="000000"/>
+          <w:sz w:val="21"/>
+          <w:szCs w:val="21"/>
+          <w:lang w:eastAsia="en-GB"/>
+        </w:rPr>
+        <w:t>:}</w:t>
+      </w:r>
+    </w:p>
+    <w:p/>
+    <w:p/>
+    <w:p/>
     <w:p/>
     <w:sectPr>
       <w:pgSz w:w="11906" w:h="16838"/>

</xml_diff>

<commit_message>
setup to add more recipe pages. unit and portion conversions now working.
</commit_message>
<xml_diff>
--- a/notes for reflection report.docx
+++ b/notes for reflection report.docx
@@ -464,6 +464,30 @@
     <w:p>
       <w:r>
         <w:t>Radio buttons put in for units (no functionality as yet). Default is checked by what is in json obj in local storage.</w:t>
+      </w:r>
+    </w:p>
+    <w:p/>
+    <w:p>
+      <w:r>
+        <w:t>Realised had started part making a landing page (storing all information in json obj and populating a single recipes page), but had also started creating a page for every recipe. Realised that to protect history and correct page being loaded when user navigates to multiple recipes via other and then hits the back button, to be able to reload the correct page, would need to store variables. So binned that idea and went back to one recipe html page for each recipe. But reduced the amount of info stored in json file (no more ingredients). Links to images and other required recipe pages would now be stored in json. The links (href and src) are now set through javascript getting information from json obj.</w:t>
+      </w:r>
+    </w:p>
+    <w:p/>
+    <w:p>
+      <w:r>
+        <w:t>Wrote function to convert ingredient quantities when portion selector was adjusted. Found when I stored the elements after obtaining via getElementsByClassName, each time the elements were changed, it also affected my variable. So had to extract innerHTML from elements and store in a list variable. This way all values could be based on original portions and original quantities (avoiding any loss). However found after making a change and going back to the original, whole numbers were getting set to 2 decimal places (as I was outputting toFixed to stop long values being displayed). Found had to first cast to an integer so zeros get truncated before toFixed.</w:t>
+      </w:r>
+      <w:r>
+        <w:t xml:space="preserve"> Function does not currently check what the unit is, so things like garlic cloves can have decimals, when in practice they should only ever be whole units. Something to fix if time.</w:t>
+      </w:r>
+    </w:p>
+    <w:p/>
+    <w:p>
+      <w:r>
+        <w:t>Wrote function to convert units. Store original quantities and units in global variables, which can be used to reset to avoid any losses when going back and forth between units/portions.</w:t>
+      </w:r>
+      <w:r>
+        <w:t xml:space="preserve"> All units and portions are reset to default each time the page is loaded.</w:t>
       </w:r>
     </w:p>
     <w:p/>

</xml_diff>

<commit_message>
JS split out for recipes and default, checked all html files with w3c validator. Added href/src to stop warnings, these will get replaced when JS runs
</commit_message>
<xml_diff>
--- a/notes for reflection report.docx
+++ b/notes for reflection report.docx
@@ -488,6 +488,12 @@
       </w:r>
       <w:r>
         <w:t xml:space="preserve"> All units and portions are reset to default each time the page is loaded.</w:t>
+      </w:r>
+    </w:p>
+    <w:p/>
+    <w:p>
+      <w:r>
+        <w:t>Ran all html files through w3c validator. Input some of the image source paths and anchor paths to stop warnings. These will be replaced when the javascript runs on page load.</w:t>
       </w:r>
     </w:p>
     <w:p/>

</xml_diff>

<commit_message>
More recipes and images added
</commit_message>
<xml_diff>
--- a/notes for reflection report.docx
+++ b/notes for reflection report.docx
@@ -498,91 +498,190 @@
     </w:p>
     <w:p/>
     <w:p>
+      <w:r>
+        <w:t>Started creating lots of recipes. Sources:</w:t>
+      </w:r>
+    </w:p>
+    <w:p>
+      <w:r>
+        <w:tab/>
+      </w:r>
+      <w:r>
+        <w:t xml:space="preserve">Curry base sauce - </w:t>
+      </w:r>
+      <w:hyperlink r:id="rId11" w:history="1">
+        <w:r>
+          <w:rPr>
+            <w:rStyle w:val="Hyperlink"/>
+          </w:rPr>
+          <w:t>https://www.greedygourmet.com/recipes-by-national-cuisine/english-recipes/curry-base-sauce/</w:t>
+        </w:r>
+      </w:hyperlink>
+    </w:p>
+    <w:p>
+      <w:r>
+        <w:t xml:space="preserve">Img for curry base sauce - </w:t>
+      </w:r>
+      <w:hyperlink r:id="rId12" w:history="1">
+        <w:r>
+          <w:rPr>
+            <w:rStyle w:val="Hyperlink"/>
+          </w:rPr>
+          <w:t>https://unsplash.com/</w:t>
+        </w:r>
+      </w:hyperlink>
+    </w:p>
+    <w:p>
       <w:pPr>
         <w:shd w:val="clear" w:color="auto" w:fill="FFFFFF"/>
         <w:spacing w:after="0" w:line="285" w:lineRule="atLeast"/>
-        <w:rPr>
-          <w:rFonts w:ascii="Consolas" w:eastAsia="Times New Roman" w:hAnsi="Consolas" w:cs="Times New Roman"/>
-          <w:color w:val="000000"/>
-          <w:sz w:val="21"/>
-          <w:szCs w:val="21"/>
-          <w:lang w:eastAsia="en-GB"/>
-        </w:rPr>
       </w:pPr>
       <w:r>
-        <w:rPr>
-          <w:rFonts w:ascii="Consolas" w:eastAsia="Times New Roman" w:hAnsi="Consolas" w:cs="Times New Roman"/>
-          <w:color w:val="000000"/>
-          <w:sz w:val="21"/>
-          <w:szCs w:val="21"/>
-          <w:lang w:eastAsia="en-GB"/>
-        </w:rPr>
-        <w:t>, {</w:t>
-      </w:r>
-      <w:r>
-        <w:rPr>
-          <w:rFonts w:ascii="Consolas" w:eastAsia="Times New Roman" w:hAnsi="Consolas" w:cs="Times New Roman"/>
-          <w:color w:val="A31515"/>
-          <w:sz w:val="21"/>
-          <w:szCs w:val="21"/>
-          <w:lang w:eastAsia="en-GB"/>
-        </w:rPr>
-        <w:t>"quantity"</w:t>
-      </w:r>
-      <w:r>
-        <w:rPr>
-          <w:rFonts w:ascii="Consolas" w:eastAsia="Times New Roman" w:hAnsi="Consolas" w:cs="Times New Roman"/>
-          <w:color w:val="000000"/>
-          <w:sz w:val="21"/>
-          <w:szCs w:val="21"/>
-          <w:lang w:eastAsia="en-GB"/>
-        </w:rPr>
-        <w:t xml:space="preserve">:, </w:t>
-      </w:r>
-      <w:r>
-        <w:rPr>
-          <w:rFonts w:ascii="Consolas" w:eastAsia="Times New Roman" w:hAnsi="Consolas" w:cs="Times New Roman"/>
-          <w:color w:val="A31515"/>
-          <w:sz w:val="21"/>
-          <w:szCs w:val="21"/>
-          <w:lang w:eastAsia="en-GB"/>
-        </w:rPr>
-        <w:t>"unit"</w:t>
-      </w:r>
-      <w:r>
-        <w:rPr>
-          <w:rFonts w:ascii="Consolas" w:eastAsia="Times New Roman" w:hAnsi="Consolas" w:cs="Times New Roman"/>
-          <w:color w:val="000000"/>
-          <w:sz w:val="21"/>
-          <w:szCs w:val="21"/>
-          <w:lang w:eastAsia="en-GB"/>
-        </w:rPr>
-        <w:t xml:space="preserve">:, </w:t>
-      </w:r>
-      <w:r>
-        <w:rPr>
-          <w:rFonts w:ascii="Consolas" w:eastAsia="Times New Roman" w:hAnsi="Consolas" w:cs="Times New Roman"/>
-          <w:color w:val="A31515"/>
-          <w:sz w:val="21"/>
-          <w:szCs w:val="21"/>
-          <w:lang w:eastAsia="en-GB"/>
-        </w:rPr>
-        <w:t>"name"</w:t>
-      </w:r>
-      <w:r>
-        <w:rPr>
-          <w:rFonts w:ascii="Consolas" w:eastAsia="Times New Roman" w:hAnsi="Consolas" w:cs="Times New Roman"/>
-          <w:color w:val="000000"/>
-          <w:sz w:val="21"/>
-          <w:szCs w:val="21"/>
-          <w:lang w:eastAsia="en-GB"/>
-        </w:rPr>
-        <w:t>:}</w:t>
-      </w:r>
-    </w:p>
-    <w:p/>
-    <w:p/>
-    <w:p/>
+        <w:t>Vegetarian Margherita</w:t>
+      </w:r>
+      <w:r>
+        <w:t xml:space="preserve"> - </w:t>
+      </w:r>
+      <w:hyperlink r:id="rId13" w:history="1">
+        <w:r>
+          <w:rPr>
+            <w:rStyle w:val="Hyperlink"/>
+          </w:rPr>
+          <w:t>https://www.bbcgoodfood.com/recipes/pizza-margherita-4-easy-steps</w:t>
+        </w:r>
+      </w:hyperlink>
+    </w:p>
+    <w:p>
+      <w:pPr>
+        <w:shd w:val="clear" w:color="auto" w:fill="FFFFFF"/>
+        <w:spacing w:after="0" w:line="285" w:lineRule="atLeast"/>
+      </w:pPr>
+      <w:r>
+        <w:t xml:space="preserve">Pizza Dough - </w:t>
+      </w:r>
+      <w:hyperlink r:id="rId14" w:history="1">
+        <w:r>
+          <w:rPr>
+            <w:rStyle w:val="Hyperlink"/>
+          </w:rPr>
+          <w:t>https://www.jamieoliver.com/recipes/bread-recipes/pizza-dough/</w:t>
+        </w:r>
+      </w:hyperlink>
+    </w:p>
+    <w:p>
+      <w:pPr>
+        <w:shd w:val="clear" w:color="auto" w:fill="FFFFFF"/>
+        <w:spacing w:after="0" w:line="285" w:lineRule="atLeast"/>
+      </w:pPr>
+      <w:r>
+        <w:t xml:space="preserve">Images for pizza and dough from </w:t>
+      </w:r>
+      <w:hyperlink r:id="rId15" w:history="1">
+        <w:r>
+          <w:rPr>
+            <w:rStyle w:val="Hyperlink"/>
+          </w:rPr>
+          <w:t>https://pixabay.com/</w:t>
+        </w:r>
+      </w:hyperlink>
+    </w:p>
+    <w:p>
+      <w:pPr>
+        <w:shd w:val="clear" w:color="auto" w:fill="FFFFFF"/>
+        <w:spacing w:after="0" w:line="285" w:lineRule="atLeast"/>
+      </w:pPr>
+      <w:r>
+        <w:lastRenderedPageBreak/>
+        <w:t xml:space="preserve">Image for Chinese chilli chicken from </w:t>
+      </w:r>
+      <w:hyperlink r:id="rId16" w:history="1">
+        <w:r>
+          <w:rPr>
+            <w:rStyle w:val="Hyperlink"/>
+          </w:rPr>
+          <w:t>https://stock.adobe.com/uk/</w:t>
+        </w:r>
+      </w:hyperlink>
+    </w:p>
+    <w:p>
+      <w:pPr>
+        <w:shd w:val="clear" w:color="auto" w:fill="FFFFFF"/>
+        <w:spacing w:after="0" w:line="285" w:lineRule="atLeast"/>
+      </w:pPr>
+      <w:r>
+        <w:t xml:space="preserve">Image for Chinese cuisine from </w:t>
+      </w:r>
+      <w:hyperlink r:id="rId17" w:history="1">
+        <w:r>
+          <w:rPr>
+            <w:rStyle w:val="Hyperlink"/>
+          </w:rPr>
+          <w:t>https://pixabay.com/</w:t>
+        </w:r>
+      </w:hyperlink>
+    </w:p>
+    <w:p>
+      <w:pPr>
+        <w:shd w:val="clear" w:color="auto" w:fill="FFFFFF"/>
+        <w:spacing w:after="0" w:line="285" w:lineRule="atLeast"/>
+      </w:pPr>
+    </w:p>
+    <w:p>
+      <w:pPr>
+        <w:shd w:val="clear" w:color="auto" w:fill="FFFFFF"/>
+        <w:spacing w:after="0" w:line="285" w:lineRule="atLeast"/>
+      </w:pPr>
+    </w:p>
+    <w:p>
+      <w:pPr>
+        <w:shd w:val="clear" w:color="auto" w:fill="FFFFFF"/>
+        <w:spacing w:after="0" w:line="285" w:lineRule="atLeast"/>
+      </w:pPr>
+    </w:p>
+    <w:p/>
+    <w:p>
+      <w:r>
+        <w:t xml:space="preserve">Added function to check and modify the </w:t>
+      </w:r>
+      <w:r>
+        <w:t>“</w:t>
+      </w:r>
+      <w:r>
+        <w:t>units</w:t>
+      </w:r>
+      <w:r>
+        <w:t>”</w:t>
+      </w:r>
+      <w:r>
+        <w:t xml:space="preserve"> to/from singular/plural when units or portions are changed</w:t>
+      </w:r>
+      <w:r>
+        <w:t>, realised later that item names (e.g. onion(s), egg(s)) could also be modified when time.</w:t>
+      </w:r>
+      <w:r>
+        <w:t xml:space="preserve"> Some units are being converted to volume, when probably should be weight. Would require new category probably.</w:t>
+      </w:r>
+    </w:p>
+    <w:p>
+      <w:r>
+        <w:t>Added function to change temperatures and units when going from/to imperial/metric units</w:t>
+      </w:r>
+    </w:p>
+    <w:p/>
+    <w:p>
+      <w:r>
+        <w:t>Page flashes sometimes, and can be slow on first load – I believe this is due to loading images via javascript. Have done this so as all file and image paths can be modified in one place (read-json.js – json</w:t>
+      </w:r>
+      <w:r>
+        <w:t>_info</w:t>
+      </w:r>
+      <w:r>
+        <w:t xml:space="preserve"> obj).</w:t>
+      </w:r>
+      <w:r>
+        <w:t xml:space="preserve"> However, it is fine the majority of the time.</w:t>
+      </w:r>
+    </w:p>
     <w:p/>
     <w:sectPr>
       <w:pgSz w:w="11906" w:h="16838"/>

</xml_diff>

<commit_message>
quiz nearly ready for questions to be added
</commit_message>
<xml_diff>
--- a/notes for reflection report.docx
+++ b/notes for reflection report.docx
@@ -671,6 +671,64 @@
     <w:p>
       <w:r>
         <w:t>Started creating sitemap, used grid to align each block of links</w:t>
+      </w:r>
+      <w:r>
+        <w:t>.</w:t>
+      </w:r>
+    </w:p>
+    <w:p/>
+    <w:p>
+      <w:r>
+        <w:t>Tried adding audio, but couldn’t get css right. Couldn’t get controls to fit properly inside flexbox, and when page got smaller, the controls moved inside their controls container.</w:t>
+      </w:r>
+    </w:p>
+    <w:p/>
+    <w:p>
+      <w:r>
+        <w:t>Moved onto quiz. Had trouble again with flexbox getting items aligned. Eventually managed. Added background image and styling just for quiz page</w:t>
+      </w:r>
+      <w:r>
+        <w:t xml:space="preserve"> (potentially too busy)</w:t>
+      </w:r>
+      <w:r>
+        <w:t xml:space="preserve">. </w:t>
+      </w:r>
+      <w:r>
+        <w:t>Added buttons for answers and questions.</w:t>
+      </w:r>
+      <w:r>
+        <w:t xml:space="preserve"> Quiz questions taken from </w:t>
+      </w:r>
+      <w:hyperlink r:id="rId18" w:history="1">
+        <w:r>
+          <w:rPr>
+            <w:rStyle w:val="Hyperlink"/>
+          </w:rPr>
+          <w:t>https://www.welovequizzes.com/cooking-quiz-questions-and-answers/</w:t>
+        </w:r>
+      </w:hyperlink>
+      <w:r>
+        <w:t xml:space="preserve"> </w:t>
+      </w:r>
+      <w:r>
+        <w:t xml:space="preserve"> Added javascript to change background colour, fontsize and weight of buttons when selected. Also adds a next button once an answer has been selected. If a further answer is selected, these attributes get reset (allowing the user to find the correct answer if wanted).</w:t>
+      </w:r>
+    </w:p>
+    <w:p/>
+    <w:p/>
+    <w:p>
+      <w:r>
+        <w:t>Correct answer will be last element in json answers array and will be the index of the correct answer.</w:t>
+      </w:r>
+    </w:p>
+    <w:p>
+      <w:r>
+        <w:t>Can then be set to class and passed onclick.</w:t>
+      </w:r>
+    </w:p>
+    <w:p>
+      <w:r>
+        <w:t>Sort next button when small screen css also add margin-bottom</w:t>
       </w:r>
     </w:p>
     <w:sectPr>

</xml_diff>

<commit_message>
Quiz finished, only left to do 'about us' page and 'contact us' page
</commit_message>
<xml_diff>
--- a/notes for reflection report.docx
+++ b/notes for reflection report.docx
@@ -161,10 +161,42 @@
         <w:t>)</w:t>
       </w:r>
       <w:r>
-        <w:t>. Had to adjust some of my widths to vw as once viewport started working, my scaling was no longer responsive.</w:t>
-      </w:r>
-      <w:r>
-        <w:t xml:space="preserve"> A little confused as to if I should be using a fixed unit such as px or responsive such as vw. Research suggests vw, but requires further research to gain more understanding.</w:t>
+        <w:t xml:space="preserve">. Had to adjust some of my widths to </w:t>
+      </w:r>
+      <w:proofErr w:type="spellStart"/>
+      <w:r>
+        <w:t>vw</w:t>
+      </w:r>
+      <w:proofErr w:type="spellEnd"/>
+      <w:r>
+        <w:t xml:space="preserve"> as once viewport started working, my scaling was no longer responsive.</w:t>
+      </w:r>
+      <w:r>
+        <w:t xml:space="preserve"> A little confused as to if I should be using a fixed unit such as </w:t>
+      </w:r>
+      <w:proofErr w:type="spellStart"/>
+      <w:r>
+        <w:t>px</w:t>
+      </w:r>
+      <w:proofErr w:type="spellEnd"/>
+      <w:r>
+        <w:t xml:space="preserve"> or responsive such as </w:t>
+      </w:r>
+      <w:proofErr w:type="spellStart"/>
+      <w:r>
+        <w:t>vw</w:t>
+      </w:r>
+      <w:proofErr w:type="spellEnd"/>
+      <w:r>
+        <w:t xml:space="preserve">. Research suggests </w:t>
+      </w:r>
+      <w:proofErr w:type="spellStart"/>
+      <w:r>
+        <w:t>vw</w:t>
+      </w:r>
+      <w:proofErr w:type="spellEnd"/>
+      <w:r>
+        <w:t>, but requires further research to gain more understanding.</w:t>
       </w:r>
     </w:p>
     <w:p/>
@@ -199,7 +231,15 @@
     <w:p>
       <w:r>
         <w:lastRenderedPageBreak/>
-        <w:t>Sourced and cropped all images (except logo) to 1920x1280 (seems a common format to find copyright free online). This will allow me to swap out images with javascript later on without any positioning</w:t>
+        <w:t xml:space="preserve">Sourced and cropped all images (except logo) to 1920x1280 (seems a common format to find copyright free online). This will allow me to swap out images with </w:t>
+      </w:r>
+      <w:proofErr w:type="spellStart"/>
+      <w:r>
+        <w:t>javascript</w:t>
+      </w:r>
+      <w:proofErr w:type="spellEnd"/>
+      <w:r>
+        <w:t xml:space="preserve"> later on without any positioning</w:t>
       </w:r>
       <w:r>
         <w:t xml:space="preserve"> or formatting</w:t>
@@ -216,7 +256,15 @@
         <w:t xml:space="preserve"> for all anchors</w:t>
       </w:r>
       <w:r>
-        <w:t xml:space="preserve">, probably should change to javascript </w:t>
+        <w:t xml:space="preserve">, probably should change to </w:t>
+      </w:r>
+      <w:proofErr w:type="spellStart"/>
+      <w:r>
+        <w:t>javascript</w:t>
+      </w:r>
+      <w:proofErr w:type="spellEnd"/>
+      <w:r>
+        <w:t xml:space="preserve"> </w:t>
       </w:r>
       <w:r>
         <w:t>if time</w:t>
@@ -237,10 +285,34 @@
     <w:p/>
     <w:p>
       <w:r>
-        <w:t xml:space="preserve">Researched how to read in a json file. Found </w:t>
-      </w:r>
-      <w:r>
-        <w:t>following to import json file as json object</w:t>
+        <w:t xml:space="preserve">Researched how to read in a </w:t>
+      </w:r>
+      <w:proofErr w:type="spellStart"/>
+      <w:r>
+        <w:t>json</w:t>
+      </w:r>
+      <w:proofErr w:type="spellEnd"/>
+      <w:r>
+        <w:t xml:space="preserve"> file. Found </w:t>
+      </w:r>
+      <w:r>
+        <w:t xml:space="preserve">following to import </w:t>
+      </w:r>
+      <w:proofErr w:type="spellStart"/>
+      <w:r>
+        <w:t>json</w:t>
+      </w:r>
+      <w:proofErr w:type="spellEnd"/>
+      <w:r>
+        <w:t xml:space="preserve"> file as </w:t>
+      </w:r>
+      <w:proofErr w:type="spellStart"/>
+      <w:r>
+        <w:t>json</w:t>
+      </w:r>
+      <w:proofErr w:type="spellEnd"/>
+      <w:r>
+        <w:t xml:space="preserve"> object</w:t>
       </w:r>
     </w:p>
     <w:p>
@@ -256,16 +328,45 @@
     <w:p/>
     <w:p>
       <w:r>
-        <w:t>Started writing json file to contain recipe details</w:t>
-      </w:r>
-      <w:r>
-        <w:t xml:space="preserve"> to obtain all current recipes available or for certain cuisine/courses/diet ect. Allowing the website to load up what is available. If a recipe is added, only that particular recipes html file need be created and its details added into the json file. The html pages which link to it will not need adjusting.</w:t>
-      </w:r>
-    </w:p>
-    <w:p/>
-    <w:p>
-      <w:r>
-        <w:t>Jquery -----------------------------------------------------------------------------------------------------------------------</w:t>
+        <w:t xml:space="preserve">Started writing </w:t>
+      </w:r>
+      <w:proofErr w:type="spellStart"/>
+      <w:r>
+        <w:t>json</w:t>
+      </w:r>
+      <w:proofErr w:type="spellEnd"/>
+      <w:r>
+        <w:t xml:space="preserve"> file to contain recipe details</w:t>
+      </w:r>
+      <w:r>
+        <w:t xml:space="preserve"> to obtain all current recipes available or for certain cuisine/courses/diet </w:t>
+      </w:r>
+      <w:proofErr w:type="spellStart"/>
+      <w:r>
+        <w:t>ect</w:t>
+      </w:r>
+      <w:proofErr w:type="spellEnd"/>
+      <w:r>
+        <w:t xml:space="preserve">. Allowing the website to load up what is available. If a recipe is added, only that particular recipes html file need be created and its details added into the </w:t>
+      </w:r>
+      <w:proofErr w:type="spellStart"/>
+      <w:r>
+        <w:t>json</w:t>
+      </w:r>
+      <w:proofErr w:type="spellEnd"/>
+      <w:r>
+        <w:t xml:space="preserve"> file. The html pages which link to it will not need adjusting.</w:t>
+      </w:r>
+    </w:p>
+    <w:p/>
+    <w:p>
+      <w:proofErr w:type="spellStart"/>
+      <w:r>
+        <w:t>Jquery</w:t>
+      </w:r>
+      <w:proofErr w:type="spellEnd"/>
+      <w:r>
+        <w:t xml:space="preserve"> -----------------------------------------------------------------------------------------------------------------------</w:t>
       </w:r>
     </w:p>
     <w:p>
@@ -273,7 +374,23 @@
         <w:t>Could be</w:t>
       </w:r>
       <w:r>
-        <w:t xml:space="preserve"> be parsed with jquery </w:t>
+        <w:t xml:space="preserve"> </w:t>
+      </w:r>
+      <w:proofErr w:type="spellStart"/>
+      <w:r>
+        <w:t>be</w:t>
+      </w:r>
+      <w:proofErr w:type="spellEnd"/>
+      <w:r>
+        <w:t xml:space="preserve"> parsed with </w:t>
+      </w:r>
+      <w:proofErr w:type="spellStart"/>
+      <w:r>
+        <w:t>jquery</w:t>
+      </w:r>
+      <w:proofErr w:type="spellEnd"/>
+      <w:r>
+        <w:t xml:space="preserve"> </w:t>
       </w:r>
       <w:r>
         <w:t>or fetch, but trying to avoid using external APIS.</w:t>
@@ -281,7 +398,23 @@
     </w:p>
     <w:p>
       <w:r>
-        <w:t>Researched how to add jquery via a javascript file. This will allow updating the version if required only in one place rather than all files which use it.</w:t>
+        <w:t xml:space="preserve">Researched how to add </w:t>
+      </w:r>
+      <w:proofErr w:type="spellStart"/>
+      <w:r>
+        <w:t>jquery</w:t>
+      </w:r>
+      <w:proofErr w:type="spellEnd"/>
+      <w:r>
+        <w:t xml:space="preserve"> via a </w:t>
+      </w:r>
+      <w:proofErr w:type="spellStart"/>
+      <w:r>
+        <w:t>javascript</w:t>
+      </w:r>
+      <w:proofErr w:type="spellEnd"/>
+      <w:r>
+        <w:t xml:space="preserve"> file. This will allow updating the version if required only in one place rather than all files which use it.</w:t>
       </w:r>
       <w:r>
         <w:t xml:space="preserve"> </w:t>
@@ -289,7 +422,15 @@
     </w:p>
     <w:p>
       <w:r>
-        <w:t>Found function to add on stackoverflow:</w:t>
+        <w:t xml:space="preserve">Found function to add on </w:t>
+      </w:r>
+      <w:proofErr w:type="spellStart"/>
+      <w:r>
+        <w:t>stackoverflow</w:t>
+      </w:r>
+      <w:proofErr w:type="spellEnd"/>
+      <w:r>
+        <w:t>:</w:t>
       </w:r>
     </w:p>
     <w:p>
@@ -309,7 +450,31 @@
     </w:p>
     <w:p>
       <w:r>
-        <w:t>Had a lot of difficulty getting json to work inside javascript. Had to be type module to use import, didn’t want to use jquery or ajax.</w:t>
+        <w:t xml:space="preserve">Had a lot of difficulty getting </w:t>
+      </w:r>
+      <w:proofErr w:type="spellStart"/>
+      <w:r>
+        <w:t>json</w:t>
+      </w:r>
+      <w:proofErr w:type="spellEnd"/>
+      <w:r>
+        <w:t xml:space="preserve"> to work inside </w:t>
+      </w:r>
+      <w:proofErr w:type="spellStart"/>
+      <w:r>
+        <w:t>javascript</w:t>
+      </w:r>
+      <w:proofErr w:type="spellEnd"/>
+      <w:r>
+        <w:t xml:space="preserve">. Had to be type module to use import, didn’t want to use </w:t>
+      </w:r>
+      <w:proofErr w:type="spellStart"/>
+      <w:r>
+        <w:t>jquery</w:t>
+      </w:r>
+      <w:proofErr w:type="spellEnd"/>
+      <w:r>
+        <w:t xml:space="preserve"> or ajax.</w:t>
       </w:r>
     </w:p>
     <w:p>
@@ -320,7 +485,15 @@
     <w:p/>
     <w:p>
       <w:r>
-        <w:t>Started getting ‘cannot use import outside of module’ when linking page which called the javascript module errors. That page worked fine on its own, only linking caused issues.</w:t>
+        <w:t xml:space="preserve">Started getting ‘cannot use import outside of module’ when linking page which called the </w:t>
+      </w:r>
+      <w:proofErr w:type="spellStart"/>
+      <w:r>
+        <w:t>javascript</w:t>
+      </w:r>
+      <w:proofErr w:type="spellEnd"/>
+      <w:r>
+        <w:t xml:space="preserve"> module errors. That page worked fine on its own, only linking caused issues.</w:t>
       </w:r>
     </w:p>
     <w:p>
@@ -330,19 +503,83 @@
     </w:p>
     <w:p>
       <w:r>
-        <w:t>Thought of using local storage to store the json object after reading on home page within a module. Then this allows access from other javascript files and then other html pages can use the object and pass parameters to javascriipt functions.</w:t>
+        <w:t xml:space="preserve">Thought of using local storage to store the </w:t>
+      </w:r>
+      <w:proofErr w:type="spellStart"/>
+      <w:r>
+        <w:t>json</w:t>
+      </w:r>
+      <w:proofErr w:type="spellEnd"/>
+      <w:r>
+        <w:t xml:space="preserve"> object after reading on home page within a module. Then this allows access from other </w:t>
+      </w:r>
+      <w:proofErr w:type="spellStart"/>
+      <w:r>
+        <w:t>javascript</w:t>
+      </w:r>
+      <w:proofErr w:type="spellEnd"/>
+      <w:r>
+        <w:t xml:space="preserve"> files and then other html pages can use the object and pass parameters to </w:t>
+      </w:r>
+      <w:proofErr w:type="spellStart"/>
+      <w:r>
+        <w:t>javascriipt</w:t>
+      </w:r>
+      <w:proofErr w:type="spellEnd"/>
+      <w:r>
+        <w:t xml:space="preserve"> functions.</w:t>
       </w:r>
     </w:p>
     <w:p>
       <w:r>
         <w:lastRenderedPageBreak/>
-        <w:t xml:space="preserve">Populated list pages using json object stored in local storage. Thought about doing one template recipe page and populating from json, but thought it might affect the history. Decided to create a separate html page for each recipe, this will stop the history being affected if the user was to click through multiple recipes and then hit the back button. </w:t>
-      </w:r>
-    </w:p>
-    <w:p/>
-    <w:p>
-      <w:r>
-        <w:t>Now when a new recipe is added, its details should be added to the directory.json file under “recipes”. Its cuisine, course, and diet should be checked that they are present in the relevant lists. If not, a new item should be added for that cuisine/course/diet along with a relevant image and html page for that cuisine, course or diet. Then the recipes html page should be created. Nothing else should require changing and the list pages should automatically pick up the new recipe from the json file (ensure to have visited the home page where the json file gets loaded to local storage).</w:t>
+        <w:t xml:space="preserve">Populated list pages using </w:t>
+      </w:r>
+      <w:proofErr w:type="spellStart"/>
+      <w:r>
+        <w:t>json</w:t>
+      </w:r>
+      <w:proofErr w:type="spellEnd"/>
+      <w:r>
+        <w:t xml:space="preserve"> object stored in local storage. Thought about doing one template recipe page and populating from </w:t>
+      </w:r>
+      <w:proofErr w:type="spellStart"/>
+      <w:r>
+        <w:t>json</w:t>
+      </w:r>
+      <w:proofErr w:type="spellEnd"/>
+      <w:r>
+        <w:t xml:space="preserve">, but thought it might affect the history. Decided to create a separate html page for each recipe, this will stop the history being affected if the user was to click through multiple recipes and then hit the back button. </w:t>
+      </w:r>
+    </w:p>
+    <w:p/>
+    <w:p>
+      <w:r>
+        <w:t xml:space="preserve">Now when a new recipe is added, its details should be added to the </w:t>
+      </w:r>
+      <w:proofErr w:type="spellStart"/>
+      <w:r>
+        <w:t>directory.json</w:t>
+      </w:r>
+      <w:proofErr w:type="spellEnd"/>
+      <w:r>
+        <w:t xml:space="preserve"> file under “recipes”. Its cuisine, course, and diet should be checked that they are present in the relevant lists. If not, a new item should be added for that cuisine/course/diet along with a relevant image and html page for that cuisine, course or diet. Then the recipes html page should be created. Nothing else should require changing and the list pages should automatically pick up the new recipe from the </w:t>
+      </w:r>
+      <w:proofErr w:type="spellStart"/>
+      <w:r>
+        <w:t>json</w:t>
+      </w:r>
+      <w:proofErr w:type="spellEnd"/>
+      <w:r>
+        <w:t xml:space="preserve"> file (ensure to have visited the home page where the </w:t>
+      </w:r>
+      <w:proofErr w:type="spellStart"/>
+      <w:r>
+        <w:t>json</w:t>
+      </w:r>
+      <w:proofErr w:type="spellEnd"/>
+      <w:r>
+        <w:t xml:space="preserve"> file gets loaded to local storage).</w:t>
       </w:r>
       <w:r>
         <w:t xml:space="preserve"> Downside, feel like theres a lot of repeat code.</w:t>
@@ -351,7 +588,15 @@
     <w:p/>
     <w:p>
       <w:r>
-        <w:t>Could add recipe of the week to json file if time.</w:t>
+        <w:t xml:space="preserve">Could add recipe of the week to </w:t>
+      </w:r>
+      <w:proofErr w:type="spellStart"/>
+      <w:r>
+        <w:t>json</w:t>
+      </w:r>
+      <w:proofErr w:type="spellEnd"/>
+      <w:r>
+        <w:t xml:space="preserve"> file if time.</w:t>
       </w:r>
     </w:p>
     <w:p/>
@@ -362,18 +607,42 @@
     </w:p>
     <w:p>
       <w:r>
-        <w:t>Started creating recipe page. Started by making recipe image and description a flexbox. Added dropdown select box for portion sizes. To be used by javascript later to change quantities.</w:t>
-      </w:r>
-    </w:p>
-    <w:p>
-      <w:r>
-        <w:t xml:space="preserve">Added javascript functionality for populating course/portion/times/ingredients from </w:t>
+        <w:t xml:space="preserve">Started creating recipe page. Started by making recipe image and description a flexbox. Added dropdown select box for portion sizes. To be used by </w:t>
+      </w:r>
+      <w:proofErr w:type="spellStart"/>
+      <w:r>
+        <w:t>javascript</w:t>
+      </w:r>
+      <w:proofErr w:type="spellEnd"/>
+      <w:r>
+        <w:t xml:space="preserve"> later to change quantities.</w:t>
+      </w:r>
+    </w:p>
+    <w:p>
+      <w:r>
+        <w:t xml:space="preserve">Added </w:t>
+      </w:r>
+      <w:proofErr w:type="spellStart"/>
+      <w:r>
+        <w:t>javascript</w:t>
+      </w:r>
+      <w:proofErr w:type="spellEnd"/>
+      <w:r>
+        <w:t xml:space="preserve"> functionality for populating course/portion/times/ingredients from </w:t>
       </w:r>
       <w:r>
         <w:t>data</w:t>
       </w:r>
       <w:r>
-        <w:t xml:space="preserve"> in json obj.</w:t>
+        <w:t xml:space="preserve"> in </w:t>
+      </w:r>
+      <w:proofErr w:type="spellStart"/>
+      <w:r>
+        <w:t>json</w:t>
+      </w:r>
+      <w:proofErr w:type="spellEnd"/>
+      <w:r>
+        <w:t xml:space="preserve"> obj.</w:t>
       </w:r>
     </w:p>
     <w:p>
@@ -390,19 +659,75 @@
         <w:t>. Had to modify paths</w:t>
       </w:r>
       <w:r>
-        <w:t xml:space="preserve"> and pass modifier to js file to correct for nested files calling same script.</w:t>
-      </w:r>
-    </w:p>
-    <w:p/>
-    <w:p>
-      <w:r>
-        <w:t>Discovered browser was blocking the js file of type=”module” (also blocks import statements). This worked fine via VS code, but found error when pushed to github pages. Ended up having to load json object to local storage by creating json object in js file instead of</w:t>
+        <w:t xml:space="preserve"> and pass modifier to </w:t>
+      </w:r>
+      <w:proofErr w:type="spellStart"/>
+      <w:r>
+        <w:t>js</w:t>
+      </w:r>
+      <w:proofErr w:type="spellEnd"/>
+      <w:r>
+        <w:t xml:space="preserve"> file to correct for nested files calling same script.</w:t>
+      </w:r>
+    </w:p>
+    <w:p/>
+    <w:p>
+      <w:r>
+        <w:t xml:space="preserve">Discovered browser was blocking the </w:t>
+      </w:r>
+      <w:proofErr w:type="spellStart"/>
+      <w:r>
+        <w:t>js</w:t>
+      </w:r>
+      <w:proofErr w:type="spellEnd"/>
+      <w:r>
+        <w:t xml:space="preserve"> file of type=”module” (also blocks import statements). This worked fine via VS code, but found error when pushed to </w:t>
+      </w:r>
+      <w:proofErr w:type="spellStart"/>
+      <w:r>
+        <w:t>github</w:t>
+      </w:r>
+      <w:proofErr w:type="spellEnd"/>
+      <w:r>
+        <w:t xml:space="preserve"> pages. Ended up having to load </w:t>
+      </w:r>
+      <w:proofErr w:type="spellStart"/>
+      <w:r>
+        <w:t>json</w:t>
+      </w:r>
+      <w:proofErr w:type="spellEnd"/>
+      <w:r>
+        <w:t xml:space="preserve"> object to local storage by creating </w:t>
+      </w:r>
+      <w:proofErr w:type="spellStart"/>
+      <w:r>
+        <w:t>json</w:t>
+      </w:r>
+      <w:proofErr w:type="spellEnd"/>
+      <w:r>
+        <w:t xml:space="preserve"> object in </w:t>
+      </w:r>
+      <w:proofErr w:type="spellStart"/>
+      <w:r>
+        <w:t>js</w:t>
+      </w:r>
+      <w:proofErr w:type="spellEnd"/>
+      <w:r>
+        <w:t xml:space="preserve"> file instead of</w:t>
       </w:r>
       <w:r>
         <w:t xml:space="preserve"> importing from</w:t>
       </w:r>
       <w:r>
-        <w:t xml:space="preserve"> json file. (no time to look into further).</w:t>
+        <w:t xml:space="preserve"> </w:t>
+      </w:r>
+      <w:proofErr w:type="spellStart"/>
+      <w:r>
+        <w:t>json</w:t>
+      </w:r>
+      <w:proofErr w:type="spellEnd"/>
+      <w:r>
+        <w:t xml:space="preserve"> file. (no time to look into further).</w:t>
       </w:r>
     </w:p>
     <w:p/>
@@ -442,25 +767,145 @@
     <w:p>
       <w:r>
         <w:lastRenderedPageBreak/>
-        <w:t>Added “recipe-required” to json. Now if a recipe requires another recipe as an ingredient, the link and quantity will be provided in the recipe and styled differently. See lamb tikka masala as example.</w:t>
-      </w:r>
-    </w:p>
-    <w:p/>
-    <w:p>
-      <w:r>
-        <w:t>Radio buttons put in for units (no functionality as yet). Default is checked by what is in json obj in local storage.</w:t>
-      </w:r>
-    </w:p>
-    <w:p/>
-    <w:p>
-      <w:r>
-        <w:t>Realised had started part making a landing page (storing all information in json obj and populating a single recipes page), but had also started creating a page for every recipe. Realised that to protect history and correct page being loaded when user navigates to multiple recipes via other and then hits the back button, to be able to reload the correct page, would need to store variables. So binned that idea and went back to one recipe html page for each recipe. But reduced the amount of info stored in json file (no more ingredients). Links to images and other required recipe pages would now be stored in json. The links (href and src) are now set through javascript getting information from json obj.</w:t>
-      </w:r>
-    </w:p>
-    <w:p/>
-    <w:p>
-      <w:r>
-        <w:t>Wrote function to convert ingredient quantities when portion selector was adjusted. Found when I stored the elements after obtaining via getElementsByClassName, each time the elements were changed, it also affected my variable. So had to extract innerHTML from elements and store in a list variable. This way all values could be based on original portions and original quantities (avoiding any loss). However found after making a change and going back to the original, whole numbers were getting set to 2 decimal places (as I was outputting toFixed to stop long values being displayed). Found had to first cast to an integer so zeros get truncated before toFixed.</w:t>
+        <w:t xml:space="preserve">Added “recipe-required” to </w:t>
+      </w:r>
+      <w:proofErr w:type="spellStart"/>
+      <w:r>
+        <w:t>json</w:t>
+      </w:r>
+      <w:proofErr w:type="spellEnd"/>
+      <w:r>
+        <w:t>. Now if a recipe requires another recipe as an ingredient, the link and quantity will be provided in the recipe and styled differently. See lamb tikka masala as example.</w:t>
+      </w:r>
+    </w:p>
+    <w:p/>
+    <w:p>
+      <w:r>
+        <w:t xml:space="preserve">Radio buttons put in for units (no functionality as yet). Default is checked by what is in </w:t>
+      </w:r>
+      <w:proofErr w:type="spellStart"/>
+      <w:r>
+        <w:t>json</w:t>
+      </w:r>
+      <w:proofErr w:type="spellEnd"/>
+      <w:r>
+        <w:t xml:space="preserve"> </w:t>
+      </w:r>
+      <w:proofErr w:type="spellStart"/>
+      <w:r>
+        <w:t>obj</w:t>
+      </w:r>
+      <w:proofErr w:type="spellEnd"/>
+      <w:r>
+        <w:t xml:space="preserve"> in local storage.</w:t>
+      </w:r>
+    </w:p>
+    <w:p/>
+    <w:p>
+      <w:r>
+        <w:t xml:space="preserve">Realised had started part making a landing page (storing all information in </w:t>
+      </w:r>
+      <w:proofErr w:type="spellStart"/>
+      <w:r>
+        <w:t>json</w:t>
+      </w:r>
+      <w:proofErr w:type="spellEnd"/>
+      <w:r>
+        <w:t xml:space="preserve"> </w:t>
+      </w:r>
+      <w:proofErr w:type="spellStart"/>
+      <w:r>
+        <w:t>obj</w:t>
+      </w:r>
+      <w:proofErr w:type="spellEnd"/>
+      <w:r>
+        <w:t xml:space="preserve"> and populating a single recipes page), but had also started creating a page for every recipe. Realised that to protect history and correct page being loaded when user navigates to multiple recipes via other and then hits the back button, to be able to reload the correct page, would need to store variables. So binned that idea and went back to one recipe html page for each recipe. But reduced the amount of info stored in </w:t>
+      </w:r>
+      <w:proofErr w:type="spellStart"/>
+      <w:r>
+        <w:t>json</w:t>
+      </w:r>
+      <w:proofErr w:type="spellEnd"/>
+      <w:r>
+        <w:t xml:space="preserve"> file (no more ingredients). Links to images and other required recipe pages would now be stored in </w:t>
+      </w:r>
+      <w:proofErr w:type="spellStart"/>
+      <w:r>
+        <w:t>json</w:t>
+      </w:r>
+      <w:proofErr w:type="spellEnd"/>
+      <w:r>
+        <w:t>. The links (</w:t>
+      </w:r>
+      <w:proofErr w:type="spellStart"/>
+      <w:r>
+        <w:t>href</w:t>
+      </w:r>
+      <w:proofErr w:type="spellEnd"/>
+      <w:r>
+        <w:t xml:space="preserve"> and </w:t>
+      </w:r>
+      <w:proofErr w:type="spellStart"/>
+      <w:r>
+        <w:t>src</w:t>
+      </w:r>
+      <w:proofErr w:type="spellEnd"/>
+      <w:r>
+        <w:t xml:space="preserve">) are now set through </w:t>
+      </w:r>
+      <w:proofErr w:type="spellStart"/>
+      <w:r>
+        <w:t>javascript</w:t>
+      </w:r>
+      <w:proofErr w:type="spellEnd"/>
+      <w:r>
+        <w:t xml:space="preserve"> getting information from </w:t>
+      </w:r>
+      <w:proofErr w:type="spellStart"/>
+      <w:r>
+        <w:t>json</w:t>
+      </w:r>
+      <w:proofErr w:type="spellEnd"/>
+      <w:r>
+        <w:t xml:space="preserve"> obj.</w:t>
+      </w:r>
+    </w:p>
+    <w:p/>
+    <w:p>
+      <w:r>
+        <w:t xml:space="preserve">Wrote function to convert ingredient quantities when portion selector was adjusted. Found when I stored the elements after obtaining via </w:t>
+      </w:r>
+      <w:proofErr w:type="spellStart"/>
+      <w:r>
+        <w:t>getElementsByClassName</w:t>
+      </w:r>
+      <w:proofErr w:type="spellEnd"/>
+      <w:r>
+        <w:t xml:space="preserve">, each time the elements were changed, it also affected my variable. So had to extract </w:t>
+      </w:r>
+      <w:proofErr w:type="spellStart"/>
+      <w:r>
+        <w:t>innerHTML</w:t>
+      </w:r>
+      <w:proofErr w:type="spellEnd"/>
+      <w:r>
+        <w:t xml:space="preserve"> from elements and store in a list variable. This way all values could be based on original portions and original quantities (avoiding any loss). However found after making a change and going back to the original, whole numbers were getting set to 2 decimal places (as I was outputting </w:t>
+      </w:r>
+      <w:proofErr w:type="spellStart"/>
+      <w:r>
+        <w:t>toFixed</w:t>
+      </w:r>
+      <w:proofErr w:type="spellEnd"/>
+      <w:r>
+        <w:t xml:space="preserve"> to stop long values being displayed). Found had to first cast to an integer so zeros get truncated before </w:t>
+      </w:r>
+      <w:proofErr w:type="spellStart"/>
+      <w:r>
+        <w:t>toFixed</w:t>
+      </w:r>
+      <w:proofErr w:type="spellEnd"/>
+      <w:r>
+        <w:t>.</w:t>
       </w:r>
       <w:r>
         <w:t xml:space="preserve"> Function does not currently check what the unit is, so things like garlic cloves can have decimals, when in practice they should only ever be whole units. Something to fix if time.</w:t>
@@ -478,7 +923,15 @@
     <w:p/>
     <w:p>
       <w:r>
-        <w:t>Ran all html files through w3c validator. Input some of the image source paths and anchor paths to stop warnings. These will be replaced when the javascript runs on page load.</w:t>
+        <w:t xml:space="preserve">Ran all html files through w3c validator. Input some of the image source paths and anchor paths to stop warnings. These will be replaced when the </w:t>
+      </w:r>
+      <w:proofErr w:type="spellStart"/>
+      <w:r>
+        <w:t>javascript</w:t>
+      </w:r>
+      <w:proofErr w:type="spellEnd"/>
+      <w:r>
+        <w:t xml:space="preserve"> runs on page load.</w:t>
       </w:r>
     </w:p>
     <w:p/>
@@ -504,8 +957,13 @@
       </w:hyperlink>
     </w:p>
     <w:p>
-      <w:r>
-        <w:t xml:space="preserve">Img for curry base sauce - </w:t>
+      <w:proofErr w:type="spellStart"/>
+      <w:r>
+        <w:t>Img</w:t>
+      </w:r>
+      <w:proofErr w:type="spellEnd"/>
+      <w:r>
+        <w:t xml:space="preserve"> for curry base sauce - </w:t>
       </w:r>
       <w:hyperlink r:id="rId12" w:history="1">
         <w:r>
@@ -655,13 +1113,34 @@
     <w:p/>
     <w:p>
       <w:r>
-        <w:t>Page flashes sometimes, and can be slow on first load – I believe this is due to loading images via javascript. Have done this so as all file and image paths can be modified in one place (read-json.js – json</w:t>
+        <w:t xml:space="preserve">Page flashes sometimes, and can be slow on first load – I believe this is due to loading images via </w:t>
+      </w:r>
+      <w:proofErr w:type="spellStart"/>
+      <w:r>
+        <w:t>javascript</w:t>
+      </w:r>
+      <w:proofErr w:type="spellEnd"/>
+      <w:r>
+        <w:t xml:space="preserve">. Have done this so as all file and image paths can be modified in one place (read-json.js – </w:t>
+      </w:r>
+      <w:proofErr w:type="spellStart"/>
+      <w:r>
+        <w:t>json</w:t>
       </w:r>
       <w:r>
         <w:t>_info</w:t>
       </w:r>
-      <w:r>
-        <w:t xml:space="preserve"> obj).</w:t>
+      <w:proofErr w:type="spellEnd"/>
+      <w:r>
+        <w:t xml:space="preserve"> </w:t>
+      </w:r>
+      <w:proofErr w:type="spellStart"/>
+      <w:r>
+        <w:t>obj</w:t>
+      </w:r>
+      <w:proofErr w:type="spellEnd"/>
+      <w:r>
+        <w:t>).</w:t>
       </w:r>
       <w:r>
         <w:t xml:space="preserve"> However, it is fine the majority of the time.</w:t>
@@ -679,7 +1158,15 @@
     <w:p/>
     <w:p>
       <w:r>
-        <w:t>Tried adding audio, but couldn’t get css right. Couldn’t get controls to fit properly inside flexbox, and when page got smaller, the controls moved inside their controls container.</w:t>
+        <w:t xml:space="preserve">Tried adding audio, but couldn’t get </w:t>
+      </w:r>
+      <w:proofErr w:type="spellStart"/>
+      <w:r>
+        <w:t>css</w:t>
+      </w:r>
+      <w:proofErr w:type="spellEnd"/>
+      <w:r>
+        <w:t xml:space="preserve"> right. Couldn’t get controls to fit properly inside flexbox, and when page got smaller, the controls moved inside their controls container.</w:t>
       </w:r>
     </w:p>
     <w:p/>
@@ -697,7 +1184,13 @@
         <w:t>Added buttons for answers and questions.</w:t>
       </w:r>
       <w:r>
-        <w:t xml:space="preserve"> Quiz questions taken from </w:t>
+        <w:t xml:space="preserve"> Quiz questions </w:t>
+      </w:r>
+      <w:r>
+        <w:t>adapted</w:t>
+      </w:r>
+      <w:r>
+        <w:t xml:space="preserve"> from </w:t>
       </w:r>
       <w:hyperlink r:id="rId18" w:history="1">
         <w:r>
@@ -711,26 +1204,46 @@
         <w:t xml:space="preserve"> </w:t>
       </w:r>
       <w:r>
-        <w:t xml:space="preserve"> Added javascript to change background colour, fontsize and weight of buttons when selected. Also adds a next button once an answer has been selected. If a further answer is selected, these attributes get reset (allowing the user to find the correct answer if wanted).</w:t>
-      </w:r>
-    </w:p>
-    <w:p/>
-    <w:p/>
-    <w:p>
-      <w:r>
-        <w:t>Correct answer will be last element in json answers array and will be the index of the correct answer.</w:t>
-      </w:r>
-    </w:p>
-    <w:p>
-      <w:r>
-        <w:t>Can then be set to class and passed onclick.</w:t>
-      </w:r>
-    </w:p>
-    <w:p>
-      <w:r>
-        <w:t>Sort next button when small screen css also add margin-bottom</w:t>
-      </w:r>
-    </w:p>
+        <w:t xml:space="preserve"> Added </w:t>
+      </w:r>
+      <w:proofErr w:type="spellStart"/>
+      <w:r>
+        <w:t>javascript</w:t>
+      </w:r>
+      <w:proofErr w:type="spellEnd"/>
+      <w:r>
+        <w:t xml:space="preserve"> to change background colour, </w:t>
+      </w:r>
+      <w:proofErr w:type="spellStart"/>
+      <w:r>
+        <w:t>fontsize</w:t>
+      </w:r>
+      <w:proofErr w:type="spellEnd"/>
+      <w:r>
+        <w:t xml:space="preserve"> and weight of buttons when selected. Also adds a next button once an answer has been selected. If a further answer is selected, these attributes get reset (allowing the user to find the correct answer if wanted).</w:t>
+      </w:r>
+      <w:r>
+        <w:t xml:space="preserve"> </w:t>
+      </w:r>
+      <w:r>
+        <w:t xml:space="preserve">When next button is clicked, the next question is retrieved from the </w:t>
+      </w:r>
+      <w:proofErr w:type="spellStart"/>
+      <w:r>
+        <w:t>json</w:t>
+      </w:r>
+      <w:proofErr w:type="spellEnd"/>
+      <w:r>
+        <w:t xml:space="preserve"> object and buttons created and appended to the document. The screen is scrolled down to bring the new question into view. </w:t>
+      </w:r>
+      <w:r>
+        <w:t>A global variable is used to track number of correct answers, although this does not get modified if the user got a correct answer and then changed it. When no more questions are available, once the final answer has been selected, a message is displayed to the user based on their score (&lt;40%, 40%-70%, &gt;70%)</w:t>
+      </w:r>
+      <w:r>
+        <w:t xml:space="preserve">. </w:t>
+      </w:r>
+    </w:p>
+    <w:p/>
     <w:sectPr>
       <w:pgSz w:w="11906" w:h="16838"/>
       <w:pgMar w:top="1440" w:right="1440" w:bottom="1440" w:left="1440" w:header="708" w:footer="708" w:gutter="0"/>

</xml_diff>

<commit_message>
Website checked over, some grammar corrected
</commit_message>
<xml_diff>
--- a/notes for reflection report.docx
+++ b/notes for reflection report.docx
@@ -1243,7 +1243,11 @@
         <w:t xml:space="preserve">. </w:t>
       </w:r>
     </w:p>
-    <w:p/>
+    <w:p>
+      <w:r>
+        <w:t xml:space="preserve">Had wife test website. Made a few grammar corrections, commented on quiz not being overly noticeable on homepage, suggested adding question mark. </w:t>
+      </w:r>
+    </w:p>
     <w:sectPr>
       <w:pgSz w:w="11906" w:h="16838"/>
       <w:pgMar w:top="1440" w:right="1440" w:bottom="1440" w:left="1440" w:header="708" w:footer="708" w:gutter="0"/>

</xml_diff>

<commit_message>
Added number of questions to quiz. Compressed all images. Old ones in own directory if required
</commit_message>
<xml_diff>
--- a/notes for reflection report.docx
+++ b/notes for reflection report.docx
@@ -161,42 +161,10 @@
         <w:t>)</w:t>
       </w:r>
       <w:r>
-        <w:t xml:space="preserve">. Had to adjust some of my widths to </w:t>
-      </w:r>
-      <w:proofErr w:type="spellStart"/>
-      <w:r>
-        <w:t>vw</w:t>
-      </w:r>
-      <w:proofErr w:type="spellEnd"/>
-      <w:r>
-        <w:t xml:space="preserve"> as once viewport started working, my scaling was no longer responsive.</w:t>
-      </w:r>
-      <w:r>
-        <w:t xml:space="preserve"> A little confused as to if I should be using a fixed unit such as </w:t>
-      </w:r>
-      <w:proofErr w:type="spellStart"/>
-      <w:r>
-        <w:t>px</w:t>
-      </w:r>
-      <w:proofErr w:type="spellEnd"/>
-      <w:r>
-        <w:t xml:space="preserve"> or responsive such as </w:t>
-      </w:r>
-      <w:proofErr w:type="spellStart"/>
-      <w:r>
-        <w:t>vw</w:t>
-      </w:r>
-      <w:proofErr w:type="spellEnd"/>
-      <w:r>
-        <w:t xml:space="preserve">. Research suggests </w:t>
-      </w:r>
-      <w:proofErr w:type="spellStart"/>
-      <w:r>
-        <w:t>vw</w:t>
-      </w:r>
-      <w:proofErr w:type="spellEnd"/>
-      <w:r>
-        <w:t>, but requires further research to gain more understanding.</w:t>
+        <w:t>. Had to adjust some of my widths to vw as once viewport started working, my scaling was no longer responsive.</w:t>
+      </w:r>
+      <w:r>
+        <w:t xml:space="preserve"> A little confused as to if I should be using a fixed unit such as px or responsive such as vw. Research suggests vw, but requires further research to gain more understanding.</w:t>
       </w:r>
     </w:p>
     <w:p/>
@@ -231,15 +199,7 @@
     <w:p>
       <w:r>
         <w:lastRenderedPageBreak/>
-        <w:t xml:space="preserve">Sourced and cropped all images (except logo) to 1920x1280 (seems a common format to find copyright free online). This will allow me to swap out images with </w:t>
-      </w:r>
-      <w:proofErr w:type="spellStart"/>
-      <w:r>
-        <w:t>javascript</w:t>
-      </w:r>
-      <w:proofErr w:type="spellEnd"/>
-      <w:r>
-        <w:t xml:space="preserve"> later on without any positioning</w:t>
+        <w:t>Sourced and cropped all images (except logo) to 1920x1280 (seems a common format to find copyright free online). This will allow me to swap out images with javascript later on without any positioning</w:t>
       </w:r>
       <w:r>
         <w:t xml:space="preserve"> or formatting</w:t>
@@ -256,15 +216,7 @@
         <w:t xml:space="preserve"> for all anchors</w:t>
       </w:r>
       <w:r>
-        <w:t xml:space="preserve">, probably should change to </w:t>
-      </w:r>
-      <w:proofErr w:type="spellStart"/>
-      <w:r>
-        <w:t>javascript</w:t>
-      </w:r>
-      <w:proofErr w:type="spellEnd"/>
-      <w:r>
-        <w:t xml:space="preserve"> </w:t>
+        <w:t xml:space="preserve">, probably should change to javascript </w:t>
       </w:r>
       <w:r>
         <w:t>if time</w:t>
@@ -285,34 +237,10 @@
     <w:p/>
     <w:p>
       <w:r>
-        <w:t xml:space="preserve">Researched how to read in a </w:t>
-      </w:r>
-      <w:proofErr w:type="spellStart"/>
-      <w:r>
-        <w:t>json</w:t>
-      </w:r>
-      <w:proofErr w:type="spellEnd"/>
-      <w:r>
-        <w:t xml:space="preserve"> file. Found </w:t>
-      </w:r>
-      <w:r>
-        <w:t xml:space="preserve">following to import </w:t>
-      </w:r>
-      <w:proofErr w:type="spellStart"/>
-      <w:r>
-        <w:t>json</w:t>
-      </w:r>
-      <w:proofErr w:type="spellEnd"/>
-      <w:r>
-        <w:t xml:space="preserve"> file as </w:t>
-      </w:r>
-      <w:proofErr w:type="spellStart"/>
-      <w:r>
-        <w:t>json</w:t>
-      </w:r>
-      <w:proofErr w:type="spellEnd"/>
-      <w:r>
-        <w:t xml:space="preserve"> object</w:t>
+        <w:t xml:space="preserve">Researched how to read in a json file. Found </w:t>
+      </w:r>
+      <w:r>
+        <w:t>following to import json file as json object</w:t>
       </w:r>
     </w:p>
     <w:p>
@@ -328,45 +256,16 @@
     <w:p/>
     <w:p>
       <w:r>
-        <w:t xml:space="preserve">Started writing </w:t>
-      </w:r>
-      <w:proofErr w:type="spellStart"/>
-      <w:r>
-        <w:t>json</w:t>
-      </w:r>
-      <w:proofErr w:type="spellEnd"/>
-      <w:r>
-        <w:t xml:space="preserve"> file to contain recipe details</w:t>
-      </w:r>
-      <w:r>
-        <w:t xml:space="preserve"> to obtain all current recipes available or for certain cuisine/courses/diet </w:t>
-      </w:r>
-      <w:proofErr w:type="spellStart"/>
-      <w:r>
-        <w:t>ect</w:t>
-      </w:r>
-      <w:proofErr w:type="spellEnd"/>
-      <w:r>
-        <w:t xml:space="preserve">. Allowing the website to load up what is available. If a recipe is added, only that particular recipes html file need be created and its details added into the </w:t>
-      </w:r>
-      <w:proofErr w:type="spellStart"/>
-      <w:r>
-        <w:t>json</w:t>
-      </w:r>
-      <w:proofErr w:type="spellEnd"/>
-      <w:r>
-        <w:t xml:space="preserve"> file. The html pages which link to it will not need adjusting.</w:t>
-      </w:r>
-    </w:p>
-    <w:p/>
-    <w:p>
-      <w:proofErr w:type="spellStart"/>
-      <w:r>
-        <w:t>Jquery</w:t>
-      </w:r>
-      <w:proofErr w:type="spellEnd"/>
-      <w:r>
-        <w:t xml:space="preserve"> -----------------------------------------------------------------------------------------------------------------------</w:t>
+        <w:t>Started writing json file to contain recipe details</w:t>
+      </w:r>
+      <w:r>
+        <w:t xml:space="preserve"> to obtain all current recipes available or for certain cuisine/courses/diet ect. Allowing the website to load up what is available. If a recipe is added, only that particular recipes html file need be created and its details added into the json file. The html pages which link to it will not need adjusting.</w:t>
+      </w:r>
+    </w:p>
+    <w:p/>
+    <w:p>
+      <w:r>
+        <w:t>Jquery -----------------------------------------------------------------------------------------------------------------------</w:t>
       </w:r>
     </w:p>
     <w:p>
@@ -374,63 +273,23 @@
         <w:t>Could be</w:t>
       </w:r>
       <w:r>
+        <w:t xml:space="preserve"> be parsed with jquery </w:t>
+      </w:r>
+      <w:r>
+        <w:t>or fetch, but trying to avoid using external APIS.</w:t>
+      </w:r>
+    </w:p>
+    <w:p>
+      <w:r>
+        <w:t>Researched how to add jquery via a javascript file. This will allow updating the version if required only in one place rather than all files which use it.</w:t>
+      </w:r>
+      <w:r>
         <w:t xml:space="preserve"> </w:t>
       </w:r>
-      <w:proofErr w:type="spellStart"/>
-      <w:r>
-        <w:t>be</w:t>
-      </w:r>
-      <w:proofErr w:type="spellEnd"/>
-      <w:r>
-        <w:t xml:space="preserve"> parsed with </w:t>
-      </w:r>
-      <w:proofErr w:type="spellStart"/>
-      <w:r>
-        <w:t>jquery</w:t>
-      </w:r>
-      <w:proofErr w:type="spellEnd"/>
-      <w:r>
-        <w:t xml:space="preserve"> </w:t>
-      </w:r>
-      <w:r>
-        <w:t>or fetch, but trying to avoid using external APIS.</w:t>
-      </w:r>
-    </w:p>
-    <w:p>
-      <w:r>
-        <w:t xml:space="preserve">Researched how to add </w:t>
-      </w:r>
-      <w:proofErr w:type="spellStart"/>
-      <w:r>
-        <w:t>jquery</w:t>
-      </w:r>
-      <w:proofErr w:type="spellEnd"/>
-      <w:r>
-        <w:t xml:space="preserve"> via a </w:t>
-      </w:r>
-      <w:proofErr w:type="spellStart"/>
-      <w:r>
-        <w:t>javascript</w:t>
-      </w:r>
-      <w:proofErr w:type="spellEnd"/>
-      <w:r>
-        <w:t xml:space="preserve"> file. This will allow updating the version if required only in one place rather than all files which use it.</w:t>
-      </w:r>
-      <w:r>
-        <w:t xml:space="preserve"> </w:t>
-      </w:r>
-    </w:p>
-    <w:p>
-      <w:r>
-        <w:t xml:space="preserve">Found function to add on </w:t>
-      </w:r>
-      <w:proofErr w:type="spellStart"/>
-      <w:r>
-        <w:t>stackoverflow</w:t>
-      </w:r>
-      <w:proofErr w:type="spellEnd"/>
-      <w:r>
-        <w:t>:</w:t>
+    </w:p>
+    <w:p>
+      <w:r>
+        <w:t>Found function to add on stackoverflow:</w:t>
       </w:r>
     </w:p>
     <w:p>
@@ -450,31 +309,7 @@
     </w:p>
     <w:p>
       <w:r>
-        <w:t xml:space="preserve">Had a lot of difficulty getting </w:t>
-      </w:r>
-      <w:proofErr w:type="spellStart"/>
-      <w:r>
-        <w:t>json</w:t>
-      </w:r>
-      <w:proofErr w:type="spellEnd"/>
-      <w:r>
-        <w:t xml:space="preserve"> to work inside </w:t>
-      </w:r>
-      <w:proofErr w:type="spellStart"/>
-      <w:r>
-        <w:t>javascript</w:t>
-      </w:r>
-      <w:proofErr w:type="spellEnd"/>
-      <w:r>
-        <w:t xml:space="preserve">. Had to be type module to use import, didn’t want to use </w:t>
-      </w:r>
-      <w:proofErr w:type="spellStart"/>
-      <w:r>
-        <w:t>jquery</w:t>
-      </w:r>
-      <w:proofErr w:type="spellEnd"/>
-      <w:r>
-        <w:t xml:space="preserve"> or ajax.</w:t>
+        <w:t>Had a lot of difficulty getting json to work inside javascript. Had to be type module to use import, didn’t want to use jquery or ajax.</w:t>
       </w:r>
     </w:p>
     <w:p>
@@ -485,15 +320,7 @@
     <w:p/>
     <w:p>
       <w:r>
-        <w:t xml:space="preserve">Started getting ‘cannot use import outside of module’ when linking page which called the </w:t>
-      </w:r>
-      <w:proofErr w:type="spellStart"/>
-      <w:r>
-        <w:t>javascript</w:t>
-      </w:r>
-      <w:proofErr w:type="spellEnd"/>
-      <w:r>
-        <w:t xml:space="preserve"> module errors. That page worked fine on its own, only linking caused issues.</w:t>
+        <w:t>Started getting ‘cannot use import outside of module’ when linking page which called the javascript module errors. That page worked fine on its own, only linking caused issues.</w:t>
       </w:r>
     </w:p>
     <w:p>
@@ -503,83 +330,19 @@
     </w:p>
     <w:p>
       <w:r>
-        <w:t xml:space="preserve">Thought of using local storage to store the </w:t>
-      </w:r>
-      <w:proofErr w:type="spellStart"/>
-      <w:r>
-        <w:t>json</w:t>
-      </w:r>
-      <w:proofErr w:type="spellEnd"/>
-      <w:r>
-        <w:t xml:space="preserve"> object after reading on home page within a module. Then this allows access from other </w:t>
-      </w:r>
-      <w:proofErr w:type="spellStart"/>
-      <w:r>
-        <w:t>javascript</w:t>
-      </w:r>
-      <w:proofErr w:type="spellEnd"/>
-      <w:r>
-        <w:t xml:space="preserve"> files and then other html pages can use the object and pass parameters to </w:t>
-      </w:r>
-      <w:proofErr w:type="spellStart"/>
-      <w:r>
-        <w:t>javascriipt</w:t>
-      </w:r>
-      <w:proofErr w:type="spellEnd"/>
-      <w:r>
-        <w:t xml:space="preserve"> functions.</w:t>
+        <w:t>Thought of using local storage to store the json object after reading on home page within a module. Then this allows access from other javascript files and then other html pages can use the object and pass parameters to javascriipt functions.</w:t>
       </w:r>
     </w:p>
     <w:p>
       <w:r>
         <w:lastRenderedPageBreak/>
-        <w:t xml:space="preserve">Populated list pages using </w:t>
-      </w:r>
-      <w:proofErr w:type="spellStart"/>
-      <w:r>
-        <w:t>json</w:t>
-      </w:r>
-      <w:proofErr w:type="spellEnd"/>
-      <w:r>
-        <w:t xml:space="preserve"> object stored in local storage. Thought about doing one template recipe page and populating from </w:t>
-      </w:r>
-      <w:proofErr w:type="spellStart"/>
-      <w:r>
-        <w:t>json</w:t>
-      </w:r>
-      <w:proofErr w:type="spellEnd"/>
-      <w:r>
-        <w:t xml:space="preserve">, but thought it might affect the history. Decided to create a separate html page for each recipe, this will stop the history being affected if the user was to click through multiple recipes and then hit the back button. </w:t>
-      </w:r>
-    </w:p>
-    <w:p/>
-    <w:p>
-      <w:r>
-        <w:t xml:space="preserve">Now when a new recipe is added, its details should be added to the </w:t>
-      </w:r>
-      <w:proofErr w:type="spellStart"/>
-      <w:r>
-        <w:t>directory.json</w:t>
-      </w:r>
-      <w:proofErr w:type="spellEnd"/>
-      <w:r>
-        <w:t xml:space="preserve"> file under “recipes”. Its cuisine, course, and diet should be checked that they are present in the relevant lists. If not, a new item should be added for that cuisine/course/diet along with a relevant image and html page for that cuisine, course or diet. Then the recipes html page should be created. Nothing else should require changing and the list pages should automatically pick up the new recipe from the </w:t>
-      </w:r>
-      <w:proofErr w:type="spellStart"/>
-      <w:r>
-        <w:t>json</w:t>
-      </w:r>
-      <w:proofErr w:type="spellEnd"/>
-      <w:r>
-        <w:t xml:space="preserve"> file (ensure to have visited the home page where the </w:t>
-      </w:r>
-      <w:proofErr w:type="spellStart"/>
-      <w:r>
-        <w:t>json</w:t>
-      </w:r>
-      <w:proofErr w:type="spellEnd"/>
-      <w:r>
-        <w:t xml:space="preserve"> file gets loaded to local storage).</w:t>
+        <w:t xml:space="preserve">Populated list pages using json object stored in local storage. Thought about doing one template recipe page and populating from json, but thought it might affect the history. Decided to create a separate html page for each recipe, this will stop the history being affected if the user was to click through multiple recipes and then hit the back button. </w:t>
+      </w:r>
+    </w:p>
+    <w:p/>
+    <w:p>
+      <w:r>
+        <w:t>Now when a new recipe is added, its details should be added to the directory.json file under “recipes”. Its cuisine, course, and diet should be checked that they are present in the relevant lists. If not, a new item should be added for that cuisine/course/diet along with a relevant image and html page for that cuisine, course or diet. Then the recipes html page should be created. Nothing else should require changing and the list pages should automatically pick up the new recipe from the json file (ensure to have visited the home page where the json file gets loaded to local storage).</w:t>
       </w:r>
       <w:r>
         <w:t xml:space="preserve"> Downside, feel like theres a lot of repeat code.</w:t>
@@ -588,15 +351,7 @@
     <w:p/>
     <w:p>
       <w:r>
-        <w:t xml:space="preserve">Could add recipe of the week to </w:t>
-      </w:r>
-      <w:proofErr w:type="spellStart"/>
-      <w:r>
-        <w:t>json</w:t>
-      </w:r>
-      <w:proofErr w:type="spellEnd"/>
-      <w:r>
-        <w:t xml:space="preserve"> file if time.</w:t>
+        <w:t>Could add recipe of the week to json file if time.</w:t>
       </w:r>
     </w:p>
     <w:p/>
@@ -607,42 +362,18 @@
     </w:p>
     <w:p>
       <w:r>
-        <w:t xml:space="preserve">Started creating recipe page. Started by making recipe image and description a flexbox. Added dropdown select box for portion sizes. To be used by </w:t>
-      </w:r>
-      <w:proofErr w:type="spellStart"/>
-      <w:r>
-        <w:t>javascript</w:t>
-      </w:r>
-      <w:proofErr w:type="spellEnd"/>
-      <w:r>
-        <w:t xml:space="preserve"> later to change quantities.</w:t>
-      </w:r>
-    </w:p>
-    <w:p>
-      <w:r>
-        <w:t xml:space="preserve">Added </w:t>
-      </w:r>
-      <w:proofErr w:type="spellStart"/>
-      <w:r>
-        <w:t>javascript</w:t>
-      </w:r>
-      <w:proofErr w:type="spellEnd"/>
-      <w:r>
-        <w:t xml:space="preserve"> functionality for populating course/portion/times/ingredients from </w:t>
+        <w:t>Started creating recipe page. Started by making recipe image and description a flexbox. Added dropdown select box for portion sizes. To be used by javascript later to change quantities.</w:t>
+      </w:r>
+    </w:p>
+    <w:p>
+      <w:r>
+        <w:t xml:space="preserve">Added javascript functionality for populating course/portion/times/ingredients from </w:t>
       </w:r>
       <w:r>
         <w:t>data</w:t>
       </w:r>
       <w:r>
-        <w:t xml:space="preserve"> in </w:t>
-      </w:r>
-      <w:proofErr w:type="spellStart"/>
-      <w:r>
-        <w:t>json</w:t>
-      </w:r>
-      <w:proofErr w:type="spellEnd"/>
-      <w:r>
-        <w:t xml:space="preserve"> obj.</w:t>
+        <w:t xml:space="preserve"> in json obj.</w:t>
       </w:r>
     </w:p>
     <w:p>
@@ -659,75 +390,19 @@
         <w:t>. Had to modify paths</w:t>
       </w:r>
       <w:r>
-        <w:t xml:space="preserve"> and pass modifier to </w:t>
-      </w:r>
-      <w:proofErr w:type="spellStart"/>
-      <w:r>
-        <w:t>js</w:t>
-      </w:r>
-      <w:proofErr w:type="spellEnd"/>
-      <w:r>
-        <w:t xml:space="preserve"> file to correct for nested files calling same script.</w:t>
-      </w:r>
-    </w:p>
-    <w:p/>
-    <w:p>
-      <w:r>
-        <w:t xml:space="preserve">Discovered browser was blocking the </w:t>
-      </w:r>
-      <w:proofErr w:type="spellStart"/>
-      <w:r>
-        <w:t>js</w:t>
-      </w:r>
-      <w:proofErr w:type="spellEnd"/>
-      <w:r>
-        <w:t xml:space="preserve"> file of type=”module” (also blocks import statements). This worked fine via VS code, but found error when pushed to </w:t>
-      </w:r>
-      <w:proofErr w:type="spellStart"/>
-      <w:r>
-        <w:t>github</w:t>
-      </w:r>
-      <w:proofErr w:type="spellEnd"/>
-      <w:r>
-        <w:t xml:space="preserve"> pages. Ended up having to load </w:t>
-      </w:r>
-      <w:proofErr w:type="spellStart"/>
-      <w:r>
-        <w:t>json</w:t>
-      </w:r>
-      <w:proofErr w:type="spellEnd"/>
-      <w:r>
-        <w:t xml:space="preserve"> object to local storage by creating </w:t>
-      </w:r>
-      <w:proofErr w:type="spellStart"/>
-      <w:r>
-        <w:t>json</w:t>
-      </w:r>
-      <w:proofErr w:type="spellEnd"/>
-      <w:r>
-        <w:t xml:space="preserve"> object in </w:t>
-      </w:r>
-      <w:proofErr w:type="spellStart"/>
-      <w:r>
-        <w:t>js</w:t>
-      </w:r>
-      <w:proofErr w:type="spellEnd"/>
-      <w:r>
-        <w:t xml:space="preserve"> file instead of</w:t>
+        <w:t xml:space="preserve"> and pass modifier to js file to correct for nested files calling same script.</w:t>
+      </w:r>
+    </w:p>
+    <w:p/>
+    <w:p>
+      <w:r>
+        <w:t>Discovered browser was blocking the js file of type=”module” (also blocks import statements). This worked fine via VS code, but found error when pushed to github pages. Ended up having to load json object to local storage by creating json object in js file instead of</w:t>
       </w:r>
       <w:r>
         <w:t xml:space="preserve"> importing from</w:t>
       </w:r>
       <w:r>
-        <w:t xml:space="preserve"> </w:t>
-      </w:r>
-      <w:proofErr w:type="spellStart"/>
-      <w:r>
-        <w:t>json</w:t>
-      </w:r>
-      <w:proofErr w:type="spellEnd"/>
-      <w:r>
-        <w:t xml:space="preserve"> file. (no time to look into further).</w:t>
+        <w:t xml:space="preserve"> json file. (no time to look into further).</w:t>
       </w:r>
     </w:p>
     <w:p/>
@@ -767,145 +442,25 @@
     <w:p>
       <w:r>
         <w:lastRenderedPageBreak/>
-        <w:t xml:space="preserve">Added “recipe-required” to </w:t>
-      </w:r>
-      <w:proofErr w:type="spellStart"/>
-      <w:r>
-        <w:t>json</w:t>
-      </w:r>
-      <w:proofErr w:type="spellEnd"/>
-      <w:r>
-        <w:t>. Now if a recipe requires another recipe as an ingredient, the link and quantity will be provided in the recipe and styled differently. See lamb tikka masala as example.</w:t>
-      </w:r>
-    </w:p>
-    <w:p/>
-    <w:p>
-      <w:r>
-        <w:t xml:space="preserve">Radio buttons put in for units (no functionality as yet). Default is checked by what is in </w:t>
-      </w:r>
-      <w:proofErr w:type="spellStart"/>
-      <w:r>
-        <w:t>json</w:t>
-      </w:r>
-      <w:proofErr w:type="spellEnd"/>
-      <w:r>
-        <w:t xml:space="preserve"> </w:t>
-      </w:r>
-      <w:proofErr w:type="spellStart"/>
-      <w:r>
-        <w:t>obj</w:t>
-      </w:r>
-      <w:proofErr w:type="spellEnd"/>
-      <w:r>
-        <w:t xml:space="preserve"> in local storage.</w:t>
-      </w:r>
-    </w:p>
-    <w:p/>
-    <w:p>
-      <w:r>
-        <w:t xml:space="preserve">Realised had started part making a landing page (storing all information in </w:t>
-      </w:r>
-      <w:proofErr w:type="spellStart"/>
-      <w:r>
-        <w:t>json</w:t>
-      </w:r>
-      <w:proofErr w:type="spellEnd"/>
-      <w:r>
-        <w:t xml:space="preserve"> </w:t>
-      </w:r>
-      <w:proofErr w:type="spellStart"/>
-      <w:r>
-        <w:t>obj</w:t>
-      </w:r>
-      <w:proofErr w:type="spellEnd"/>
-      <w:r>
-        <w:t xml:space="preserve"> and populating a single recipes page), but had also started creating a page for every recipe. Realised that to protect history and correct page being loaded when user navigates to multiple recipes via other and then hits the back button, to be able to reload the correct page, would need to store variables. So binned that idea and went back to one recipe html page for each recipe. But reduced the amount of info stored in </w:t>
-      </w:r>
-      <w:proofErr w:type="spellStart"/>
-      <w:r>
-        <w:t>json</w:t>
-      </w:r>
-      <w:proofErr w:type="spellEnd"/>
-      <w:r>
-        <w:t xml:space="preserve"> file (no more ingredients). Links to images and other required recipe pages would now be stored in </w:t>
-      </w:r>
-      <w:proofErr w:type="spellStart"/>
-      <w:r>
-        <w:t>json</w:t>
-      </w:r>
-      <w:proofErr w:type="spellEnd"/>
-      <w:r>
-        <w:t>. The links (</w:t>
-      </w:r>
-      <w:proofErr w:type="spellStart"/>
-      <w:r>
-        <w:t>href</w:t>
-      </w:r>
-      <w:proofErr w:type="spellEnd"/>
-      <w:r>
-        <w:t xml:space="preserve"> and </w:t>
-      </w:r>
-      <w:proofErr w:type="spellStart"/>
-      <w:r>
-        <w:t>src</w:t>
-      </w:r>
-      <w:proofErr w:type="spellEnd"/>
-      <w:r>
-        <w:t xml:space="preserve">) are now set through </w:t>
-      </w:r>
-      <w:proofErr w:type="spellStart"/>
-      <w:r>
-        <w:t>javascript</w:t>
-      </w:r>
-      <w:proofErr w:type="spellEnd"/>
-      <w:r>
-        <w:t xml:space="preserve"> getting information from </w:t>
-      </w:r>
-      <w:proofErr w:type="spellStart"/>
-      <w:r>
-        <w:t>json</w:t>
-      </w:r>
-      <w:proofErr w:type="spellEnd"/>
-      <w:r>
-        <w:t xml:space="preserve"> obj.</w:t>
-      </w:r>
-    </w:p>
-    <w:p/>
-    <w:p>
-      <w:r>
-        <w:t xml:space="preserve">Wrote function to convert ingredient quantities when portion selector was adjusted. Found when I stored the elements after obtaining via </w:t>
-      </w:r>
-      <w:proofErr w:type="spellStart"/>
-      <w:r>
-        <w:t>getElementsByClassName</w:t>
-      </w:r>
-      <w:proofErr w:type="spellEnd"/>
-      <w:r>
-        <w:t xml:space="preserve">, each time the elements were changed, it also affected my variable. So had to extract </w:t>
-      </w:r>
-      <w:proofErr w:type="spellStart"/>
-      <w:r>
-        <w:t>innerHTML</w:t>
-      </w:r>
-      <w:proofErr w:type="spellEnd"/>
-      <w:r>
-        <w:t xml:space="preserve"> from elements and store in a list variable. This way all values could be based on original portions and original quantities (avoiding any loss). However found after making a change and going back to the original, whole numbers were getting set to 2 decimal places (as I was outputting </w:t>
-      </w:r>
-      <w:proofErr w:type="spellStart"/>
-      <w:r>
-        <w:t>toFixed</w:t>
-      </w:r>
-      <w:proofErr w:type="spellEnd"/>
-      <w:r>
-        <w:t xml:space="preserve"> to stop long values being displayed). Found had to first cast to an integer so zeros get truncated before </w:t>
-      </w:r>
-      <w:proofErr w:type="spellStart"/>
-      <w:r>
-        <w:t>toFixed</w:t>
-      </w:r>
-      <w:proofErr w:type="spellEnd"/>
-      <w:r>
-        <w:t>.</w:t>
+        <w:t>Added “recipe-required” to json. Now if a recipe requires another recipe as an ingredient, the link and quantity will be provided in the recipe and styled differently. See lamb tikka masala as example.</w:t>
+      </w:r>
+    </w:p>
+    <w:p/>
+    <w:p>
+      <w:r>
+        <w:t>Radio buttons put in for units (no functionality as yet). Default is checked by what is in json obj in local storage.</w:t>
+      </w:r>
+    </w:p>
+    <w:p/>
+    <w:p>
+      <w:r>
+        <w:t>Realised had started part making a landing page (storing all information in json obj and populating a single recipes page), but had also started creating a page for every recipe. Realised that to protect history and correct page being loaded when user navigates to multiple recipes via other and then hits the back button, to be able to reload the correct page, would need to store variables. So binned that idea and went back to one recipe html page for each recipe. But reduced the amount of info stored in json file (no more ingredients). Links to images and other required recipe pages would now be stored in json. The links (href and src) are now set through javascript getting information from json obj.</w:t>
+      </w:r>
+    </w:p>
+    <w:p/>
+    <w:p>
+      <w:r>
+        <w:t>Wrote function to convert ingredient quantities when portion selector was adjusted. Found when I stored the elements after obtaining via getElementsByClassName, each time the elements were changed, it also affected my variable. So had to extract innerHTML from elements and store in a list variable. This way all values could be based on original portions and original quantities (avoiding any loss). However found after making a change and going back to the original, whole numbers were getting set to 2 decimal places (as I was outputting toFixed to stop long values being displayed). Found had to first cast to an integer so zeros get truncated before toFixed.</w:t>
       </w:r>
       <w:r>
         <w:t xml:space="preserve"> Function does not currently check what the unit is, so things like garlic cloves can have decimals, when in practice they should only ever be whole units. Something to fix if time.</w:t>
@@ -923,15 +478,7 @@
     <w:p/>
     <w:p>
       <w:r>
-        <w:t xml:space="preserve">Ran all html files through w3c validator. Input some of the image source paths and anchor paths to stop warnings. These will be replaced when the </w:t>
-      </w:r>
-      <w:proofErr w:type="spellStart"/>
-      <w:r>
-        <w:t>javascript</w:t>
-      </w:r>
-      <w:proofErr w:type="spellEnd"/>
-      <w:r>
-        <w:t xml:space="preserve"> runs on page load.</w:t>
+        <w:t>Ran all html files through w3c validator. Input some of the image source paths and anchor paths to stop warnings. These will be replaced when the javascript runs on page load.</w:t>
       </w:r>
     </w:p>
     <w:p/>
@@ -957,13 +504,8 @@
       </w:hyperlink>
     </w:p>
     <w:p>
-      <w:proofErr w:type="spellStart"/>
-      <w:r>
-        <w:t>Img</w:t>
-      </w:r>
-      <w:proofErr w:type="spellEnd"/>
-      <w:r>
-        <w:t xml:space="preserve"> for curry base sauce - </w:t>
+      <w:r>
+        <w:t xml:space="preserve">Img for curry base sauce - </w:t>
       </w:r>
       <w:hyperlink r:id="rId12" w:history="1">
         <w:r>
@@ -1113,34 +655,13 @@
     <w:p/>
     <w:p>
       <w:r>
-        <w:t xml:space="preserve">Page flashes sometimes, and can be slow on first load – I believe this is due to loading images via </w:t>
-      </w:r>
-      <w:proofErr w:type="spellStart"/>
-      <w:r>
-        <w:t>javascript</w:t>
-      </w:r>
-      <w:proofErr w:type="spellEnd"/>
-      <w:r>
-        <w:t xml:space="preserve">. Have done this so as all file and image paths can be modified in one place (read-json.js – </w:t>
-      </w:r>
-      <w:proofErr w:type="spellStart"/>
-      <w:r>
-        <w:t>json</w:t>
+        <w:t>Page flashes sometimes, and can be slow on first load – I believe this is due to loading images via javascript. Have done this so as all file and image paths can be modified in one place (read-json.js – json</w:t>
       </w:r>
       <w:r>
         <w:t>_info</w:t>
       </w:r>
-      <w:proofErr w:type="spellEnd"/>
-      <w:r>
-        <w:t xml:space="preserve"> </w:t>
-      </w:r>
-      <w:proofErr w:type="spellStart"/>
-      <w:r>
-        <w:t>obj</w:t>
-      </w:r>
-      <w:proofErr w:type="spellEnd"/>
-      <w:r>
-        <w:t>).</w:t>
+      <w:r>
+        <w:t xml:space="preserve"> obj).</w:t>
       </w:r>
       <w:r>
         <w:t xml:space="preserve"> However, it is fine the majority of the time.</w:t>
@@ -1158,15 +679,7 @@
     <w:p/>
     <w:p>
       <w:r>
-        <w:t xml:space="preserve">Tried adding audio, but couldn’t get </w:t>
-      </w:r>
-      <w:proofErr w:type="spellStart"/>
-      <w:r>
-        <w:t>css</w:t>
-      </w:r>
-      <w:proofErr w:type="spellEnd"/>
-      <w:r>
-        <w:t xml:space="preserve"> right. Couldn’t get controls to fit properly inside flexbox, and when page got smaller, the controls moved inside their controls container.</w:t>
+        <w:t>Tried adding audio, but couldn’t get css right. Couldn’t get controls to fit properly inside flexbox, and when page got smaller, the controls moved inside their controls container.</w:t>
       </w:r>
     </w:p>
     <w:p/>
@@ -1204,37 +717,13 @@
         <w:t xml:space="preserve"> </w:t>
       </w:r>
       <w:r>
-        <w:t xml:space="preserve"> Added </w:t>
-      </w:r>
-      <w:proofErr w:type="spellStart"/>
-      <w:r>
-        <w:t>javascript</w:t>
-      </w:r>
-      <w:proofErr w:type="spellEnd"/>
-      <w:r>
-        <w:t xml:space="preserve"> to change background colour, </w:t>
-      </w:r>
-      <w:proofErr w:type="spellStart"/>
-      <w:r>
-        <w:t>fontsize</w:t>
-      </w:r>
-      <w:proofErr w:type="spellEnd"/>
-      <w:r>
-        <w:t xml:space="preserve"> and weight of buttons when selected. Also adds a next button once an answer has been selected. If a further answer is selected, these attributes get reset (allowing the user to find the correct answer if wanted).</w:t>
+        <w:t xml:space="preserve"> Added javascript to change background colour, fontsize and weight of buttons when selected. Also adds a next button once an answer has been selected. If a further answer is selected, these attributes get reset (allowing the user to find the correct answer if wanted).</w:t>
       </w:r>
       <w:r>
         <w:t xml:space="preserve"> </w:t>
       </w:r>
       <w:r>
-        <w:t xml:space="preserve">When next button is clicked, the next question is retrieved from the </w:t>
-      </w:r>
-      <w:proofErr w:type="spellStart"/>
-      <w:r>
-        <w:t>json</w:t>
-      </w:r>
-      <w:proofErr w:type="spellEnd"/>
-      <w:r>
-        <w:t xml:space="preserve"> object and buttons created and appended to the document. The screen is scrolled down to bring the new question into view. </w:t>
+        <w:t xml:space="preserve">When next button is clicked, the next question is retrieved from the json object and buttons created and appended to the document. The screen is scrolled down to bring the new question into view. </w:t>
       </w:r>
       <w:r>
         <w:t>A global variable is used to track number of correct answers, although this does not get modified if the user got a correct answer and then changed it. When no more questions are available, once the final answer has been selected, a message is displayed to the user based on their score (&lt;40%, 40%-70%, &gt;70%)</w:t>
@@ -1246,6 +735,31 @@
     <w:p>
       <w:r>
         <w:t xml:space="preserve">Had wife test website. Made a few grammar corrections, commented on quiz not being overly noticeable on homepage, suggested adding question mark. </w:t>
+      </w:r>
+    </w:p>
+    <w:p/>
+    <w:p>
+      <w:r>
+        <w:t xml:space="preserve">After having someone else try the website, noted that 4 of 4 people who have tried the quiz have all asked how many questions there are. So added into each question </w:t>
+      </w:r>
+      <w:r>
+        <w:t xml:space="preserve">using the length of the question bank </w:t>
+      </w:r>
+      <w:r>
+        <w:t>e.g. “3/20) …..question”</w:t>
+      </w:r>
+    </w:p>
+    <w:p/>
+    <w:p>
+      <w:r>
+        <w:lastRenderedPageBreak/>
+        <w:t>Cropped quiz page image as was very large. Page now loads much faster. Compressed all images to increase loading speeds.</w:t>
+      </w:r>
+    </w:p>
+    <w:p/>
+    <w:p>
+      <w:r>
+        <w:t>Started making contact us page.</w:t>
       </w:r>
     </w:p>
     <w:sectPr>

</xml_diff>

<commit_message>
About us page added and completed, contact us page added - needs finishing
</commit_message>
<xml_diff>
--- a/notes for reflection report.docx
+++ b/notes for reflection report.docx
@@ -161,10 +161,42 @@
         <w:t>)</w:t>
       </w:r>
       <w:r>
-        <w:t>. Had to adjust some of my widths to vw as once viewport started working, my scaling was no longer responsive.</w:t>
-      </w:r>
-      <w:r>
-        <w:t xml:space="preserve"> A little confused as to if I should be using a fixed unit such as px or responsive such as vw. Research suggests vw, but requires further research to gain more understanding.</w:t>
+        <w:t xml:space="preserve">. Had to adjust some of my widths to </w:t>
+      </w:r>
+      <w:proofErr w:type="spellStart"/>
+      <w:r>
+        <w:t>vw</w:t>
+      </w:r>
+      <w:proofErr w:type="spellEnd"/>
+      <w:r>
+        <w:t xml:space="preserve"> as once viewport started working, my scaling was no longer responsive.</w:t>
+      </w:r>
+      <w:r>
+        <w:t xml:space="preserve"> A little confused as to if I should be using a fixed unit such as </w:t>
+      </w:r>
+      <w:proofErr w:type="spellStart"/>
+      <w:r>
+        <w:t>px</w:t>
+      </w:r>
+      <w:proofErr w:type="spellEnd"/>
+      <w:r>
+        <w:t xml:space="preserve"> or responsive such as </w:t>
+      </w:r>
+      <w:proofErr w:type="spellStart"/>
+      <w:r>
+        <w:t>vw</w:t>
+      </w:r>
+      <w:proofErr w:type="spellEnd"/>
+      <w:r>
+        <w:t xml:space="preserve">. Research suggests </w:t>
+      </w:r>
+      <w:proofErr w:type="spellStart"/>
+      <w:r>
+        <w:t>vw</w:t>
+      </w:r>
+      <w:proofErr w:type="spellEnd"/>
+      <w:r>
+        <w:t>, but requires further research to gain more understanding.</w:t>
       </w:r>
     </w:p>
     <w:p/>
@@ -199,7 +231,15 @@
     <w:p>
       <w:r>
         <w:lastRenderedPageBreak/>
-        <w:t>Sourced and cropped all images (except logo) to 1920x1280 (seems a common format to find copyright free online). This will allow me to swap out images with javascript later on without any positioning</w:t>
+        <w:t xml:space="preserve">Sourced and cropped all images (except logo) to 1920x1280 (seems a common format to find copyright free online). This will allow me to swap out images with </w:t>
+      </w:r>
+      <w:proofErr w:type="spellStart"/>
+      <w:r>
+        <w:t>javascript</w:t>
+      </w:r>
+      <w:proofErr w:type="spellEnd"/>
+      <w:r>
+        <w:t xml:space="preserve"> later on without any positioning</w:t>
       </w:r>
       <w:r>
         <w:t xml:space="preserve"> or formatting</w:t>
@@ -216,7 +256,15 @@
         <w:t xml:space="preserve"> for all anchors</w:t>
       </w:r>
       <w:r>
-        <w:t xml:space="preserve">, probably should change to javascript </w:t>
+        <w:t xml:space="preserve">, probably should change to </w:t>
+      </w:r>
+      <w:proofErr w:type="spellStart"/>
+      <w:r>
+        <w:t>javascript</w:t>
+      </w:r>
+      <w:proofErr w:type="spellEnd"/>
+      <w:r>
+        <w:t xml:space="preserve"> </w:t>
       </w:r>
       <w:r>
         <w:t>if time</w:t>
@@ -237,10 +285,34 @@
     <w:p/>
     <w:p>
       <w:r>
-        <w:t xml:space="preserve">Researched how to read in a json file. Found </w:t>
-      </w:r>
-      <w:r>
-        <w:t>following to import json file as json object</w:t>
+        <w:t xml:space="preserve">Researched how to read in a </w:t>
+      </w:r>
+      <w:proofErr w:type="spellStart"/>
+      <w:r>
+        <w:t>json</w:t>
+      </w:r>
+      <w:proofErr w:type="spellEnd"/>
+      <w:r>
+        <w:t xml:space="preserve"> file. Found </w:t>
+      </w:r>
+      <w:r>
+        <w:t xml:space="preserve">following to import </w:t>
+      </w:r>
+      <w:proofErr w:type="spellStart"/>
+      <w:r>
+        <w:t>json</w:t>
+      </w:r>
+      <w:proofErr w:type="spellEnd"/>
+      <w:r>
+        <w:t xml:space="preserve"> file as </w:t>
+      </w:r>
+      <w:proofErr w:type="spellStart"/>
+      <w:r>
+        <w:t>json</w:t>
+      </w:r>
+      <w:proofErr w:type="spellEnd"/>
+      <w:r>
+        <w:t xml:space="preserve"> object</w:t>
       </w:r>
     </w:p>
     <w:p>
@@ -256,16 +328,45 @@
     <w:p/>
     <w:p>
       <w:r>
-        <w:t>Started writing json file to contain recipe details</w:t>
-      </w:r>
-      <w:r>
-        <w:t xml:space="preserve"> to obtain all current recipes available or for certain cuisine/courses/diet ect. Allowing the website to load up what is available. If a recipe is added, only that particular recipes html file need be created and its details added into the json file. The html pages which link to it will not need adjusting.</w:t>
-      </w:r>
-    </w:p>
-    <w:p/>
-    <w:p>
-      <w:r>
-        <w:t>Jquery -----------------------------------------------------------------------------------------------------------------------</w:t>
+        <w:t xml:space="preserve">Started writing </w:t>
+      </w:r>
+      <w:proofErr w:type="spellStart"/>
+      <w:r>
+        <w:t>json</w:t>
+      </w:r>
+      <w:proofErr w:type="spellEnd"/>
+      <w:r>
+        <w:t xml:space="preserve"> file to contain recipe details</w:t>
+      </w:r>
+      <w:r>
+        <w:t xml:space="preserve"> to obtain all current recipes available or for certain cuisine/courses/diet </w:t>
+      </w:r>
+      <w:proofErr w:type="spellStart"/>
+      <w:r>
+        <w:t>ect</w:t>
+      </w:r>
+      <w:proofErr w:type="spellEnd"/>
+      <w:r>
+        <w:t xml:space="preserve">. Allowing the website to load up what is available. If a recipe is added, only that particular recipes html file need be created and its details added into the </w:t>
+      </w:r>
+      <w:proofErr w:type="spellStart"/>
+      <w:r>
+        <w:t>json</w:t>
+      </w:r>
+      <w:proofErr w:type="spellEnd"/>
+      <w:r>
+        <w:t xml:space="preserve"> file. The html pages which link to it will not need adjusting.</w:t>
+      </w:r>
+    </w:p>
+    <w:p/>
+    <w:p>
+      <w:proofErr w:type="spellStart"/>
+      <w:r>
+        <w:t>Jquery</w:t>
+      </w:r>
+      <w:proofErr w:type="spellEnd"/>
+      <w:r>
+        <w:t xml:space="preserve"> -----------------------------------------------------------------------------------------------------------------------</w:t>
       </w:r>
     </w:p>
     <w:p>
@@ -273,7 +374,23 @@
         <w:t>Could be</w:t>
       </w:r>
       <w:r>
-        <w:t xml:space="preserve"> be parsed with jquery </w:t>
+        <w:t xml:space="preserve"> </w:t>
+      </w:r>
+      <w:proofErr w:type="spellStart"/>
+      <w:r>
+        <w:t>be</w:t>
+      </w:r>
+      <w:proofErr w:type="spellEnd"/>
+      <w:r>
+        <w:t xml:space="preserve"> parsed with </w:t>
+      </w:r>
+      <w:proofErr w:type="spellStart"/>
+      <w:r>
+        <w:t>jquery</w:t>
+      </w:r>
+      <w:proofErr w:type="spellEnd"/>
+      <w:r>
+        <w:t xml:space="preserve"> </w:t>
       </w:r>
       <w:r>
         <w:t>or fetch, but trying to avoid using external APIS.</w:t>
@@ -281,7 +398,23 @@
     </w:p>
     <w:p>
       <w:r>
-        <w:t>Researched how to add jquery via a javascript file. This will allow updating the version if required only in one place rather than all files which use it.</w:t>
+        <w:t xml:space="preserve">Researched how to add </w:t>
+      </w:r>
+      <w:proofErr w:type="spellStart"/>
+      <w:r>
+        <w:t>jquery</w:t>
+      </w:r>
+      <w:proofErr w:type="spellEnd"/>
+      <w:r>
+        <w:t xml:space="preserve"> via a </w:t>
+      </w:r>
+      <w:proofErr w:type="spellStart"/>
+      <w:r>
+        <w:t>javascript</w:t>
+      </w:r>
+      <w:proofErr w:type="spellEnd"/>
+      <w:r>
+        <w:t xml:space="preserve"> file. This will allow updating the version if required only in one place rather than all files which use it.</w:t>
       </w:r>
       <w:r>
         <w:t xml:space="preserve"> </w:t>
@@ -289,7 +422,15 @@
     </w:p>
     <w:p>
       <w:r>
-        <w:t>Found function to add on stackoverflow:</w:t>
+        <w:t xml:space="preserve">Found function to add on </w:t>
+      </w:r>
+      <w:proofErr w:type="spellStart"/>
+      <w:r>
+        <w:t>stackoverflow</w:t>
+      </w:r>
+      <w:proofErr w:type="spellEnd"/>
+      <w:r>
+        <w:t>:</w:t>
       </w:r>
     </w:p>
     <w:p>
@@ -309,7 +450,31 @@
     </w:p>
     <w:p>
       <w:r>
-        <w:t>Had a lot of difficulty getting json to work inside javascript. Had to be type module to use import, didn’t want to use jquery or ajax.</w:t>
+        <w:t xml:space="preserve">Had a lot of difficulty getting </w:t>
+      </w:r>
+      <w:proofErr w:type="spellStart"/>
+      <w:r>
+        <w:t>json</w:t>
+      </w:r>
+      <w:proofErr w:type="spellEnd"/>
+      <w:r>
+        <w:t xml:space="preserve"> to work inside </w:t>
+      </w:r>
+      <w:proofErr w:type="spellStart"/>
+      <w:r>
+        <w:t>javascript</w:t>
+      </w:r>
+      <w:proofErr w:type="spellEnd"/>
+      <w:r>
+        <w:t xml:space="preserve">. Had to be type module to use import, didn’t want to use </w:t>
+      </w:r>
+      <w:proofErr w:type="spellStart"/>
+      <w:r>
+        <w:t>jquery</w:t>
+      </w:r>
+      <w:proofErr w:type="spellEnd"/>
+      <w:r>
+        <w:t xml:space="preserve"> or ajax.</w:t>
       </w:r>
     </w:p>
     <w:p>
@@ -320,7 +485,15 @@
     <w:p/>
     <w:p>
       <w:r>
-        <w:t>Started getting ‘cannot use import outside of module’ when linking page which called the javascript module errors. That page worked fine on its own, only linking caused issues.</w:t>
+        <w:t xml:space="preserve">Started getting ‘cannot use import outside of module’ when linking page which called the </w:t>
+      </w:r>
+      <w:proofErr w:type="spellStart"/>
+      <w:r>
+        <w:t>javascript</w:t>
+      </w:r>
+      <w:proofErr w:type="spellEnd"/>
+      <w:r>
+        <w:t xml:space="preserve"> module errors. That page worked fine on its own, only linking caused issues.</w:t>
       </w:r>
     </w:p>
     <w:p>
@@ -330,19 +503,83 @@
     </w:p>
     <w:p>
       <w:r>
-        <w:t>Thought of using local storage to store the json object after reading on home page within a module. Then this allows access from other javascript files and then other html pages can use the object and pass parameters to javascriipt functions.</w:t>
+        <w:t xml:space="preserve">Thought of using local storage to store the </w:t>
+      </w:r>
+      <w:proofErr w:type="spellStart"/>
+      <w:r>
+        <w:t>json</w:t>
+      </w:r>
+      <w:proofErr w:type="spellEnd"/>
+      <w:r>
+        <w:t xml:space="preserve"> object after reading on home page within a module. Then this allows access from other </w:t>
+      </w:r>
+      <w:proofErr w:type="spellStart"/>
+      <w:r>
+        <w:t>javascript</w:t>
+      </w:r>
+      <w:proofErr w:type="spellEnd"/>
+      <w:r>
+        <w:t xml:space="preserve"> files and then other html pages can use the object and pass parameters to </w:t>
+      </w:r>
+      <w:proofErr w:type="spellStart"/>
+      <w:r>
+        <w:t>javascriipt</w:t>
+      </w:r>
+      <w:proofErr w:type="spellEnd"/>
+      <w:r>
+        <w:t xml:space="preserve"> functions.</w:t>
       </w:r>
     </w:p>
     <w:p>
       <w:r>
         <w:lastRenderedPageBreak/>
-        <w:t xml:space="preserve">Populated list pages using json object stored in local storage. Thought about doing one template recipe page and populating from json, but thought it might affect the history. Decided to create a separate html page for each recipe, this will stop the history being affected if the user was to click through multiple recipes and then hit the back button. </w:t>
-      </w:r>
-    </w:p>
-    <w:p/>
-    <w:p>
-      <w:r>
-        <w:t>Now when a new recipe is added, its details should be added to the directory.json file under “recipes”. Its cuisine, course, and diet should be checked that they are present in the relevant lists. If not, a new item should be added for that cuisine/course/diet along with a relevant image and html page for that cuisine, course or diet. Then the recipes html page should be created. Nothing else should require changing and the list pages should automatically pick up the new recipe from the json file (ensure to have visited the home page where the json file gets loaded to local storage).</w:t>
+        <w:t xml:space="preserve">Populated list pages using </w:t>
+      </w:r>
+      <w:proofErr w:type="spellStart"/>
+      <w:r>
+        <w:t>json</w:t>
+      </w:r>
+      <w:proofErr w:type="spellEnd"/>
+      <w:r>
+        <w:t xml:space="preserve"> object stored in local storage. Thought about doing one template recipe page and populating from </w:t>
+      </w:r>
+      <w:proofErr w:type="spellStart"/>
+      <w:r>
+        <w:t>json</w:t>
+      </w:r>
+      <w:proofErr w:type="spellEnd"/>
+      <w:r>
+        <w:t xml:space="preserve">, but thought it might affect the history. Decided to create a separate html page for each recipe, this will stop the history being affected if the user was to click through multiple recipes and then hit the back button. </w:t>
+      </w:r>
+    </w:p>
+    <w:p/>
+    <w:p>
+      <w:r>
+        <w:t xml:space="preserve">Now when a new recipe is added, its details should be added to the </w:t>
+      </w:r>
+      <w:proofErr w:type="spellStart"/>
+      <w:r>
+        <w:t>directory.json</w:t>
+      </w:r>
+      <w:proofErr w:type="spellEnd"/>
+      <w:r>
+        <w:t xml:space="preserve"> file under “recipes”. Its cuisine, course, and diet should be checked that they are present in the relevant lists. If not, a new item should be added for that cuisine/course/diet along with a relevant image and html page for that cuisine, course or diet. Then the recipes html page should be created. Nothing else should require changing and the list pages should automatically pick up the new recipe from the </w:t>
+      </w:r>
+      <w:proofErr w:type="spellStart"/>
+      <w:r>
+        <w:t>json</w:t>
+      </w:r>
+      <w:proofErr w:type="spellEnd"/>
+      <w:r>
+        <w:t xml:space="preserve"> file (ensure to have visited the home page where the </w:t>
+      </w:r>
+      <w:proofErr w:type="spellStart"/>
+      <w:r>
+        <w:t>json</w:t>
+      </w:r>
+      <w:proofErr w:type="spellEnd"/>
+      <w:r>
+        <w:t xml:space="preserve"> file gets loaded to local storage).</w:t>
       </w:r>
       <w:r>
         <w:t xml:space="preserve"> Downside, feel like theres a lot of repeat code.</w:t>
@@ -351,7 +588,15 @@
     <w:p/>
     <w:p>
       <w:r>
-        <w:t>Could add recipe of the week to json file if time.</w:t>
+        <w:t xml:space="preserve">Could add recipe of the week to </w:t>
+      </w:r>
+      <w:proofErr w:type="spellStart"/>
+      <w:r>
+        <w:t>json</w:t>
+      </w:r>
+      <w:proofErr w:type="spellEnd"/>
+      <w:r>
+        <w:t xml:space="preserve"> file if time.</w:t>
       </w:r>
     </w:p>
     <w:p/>
@@ -362,18 +607,42 @@
     </w:p>
     <w:p>
       <w:r>
-        <w:t>Started creating recipe page. Started by making recipe image and description a flexbox. Added dropdown select box for portion sizes. To be used by javascript later to change quantities.</w:t>
-      </w:r>
-    </w:p>
-    <w:p>
-      <w:r>
-        <w:t xml:space="preserve">Added javascript functionality for populating course/portion/times/ingredients from </w:t>
+        <w:t xml:space="preserve">Started creating recipe page. Started by making recipe image and description a flexbox. Added dropdown select box for portion sizes. To be used by </w:t>
+      </w:r>
+      <w:proofErr w:type="spellStart"/>
+      <w:r>
+        <w:t>javascript</w:t>
+      </w:r>
+      <w:proofErr w:type="spellEnd"/>
+      <w:r>
+        <w:t xml:space="preserve"> later to change quantities.</w:t>
+      </w:r>
+    </w:p>
+    <w:p>
+      <w:r>
+        <w:t xml:space="preserve">Added </w:t>
+      </w:r>
+      <w:proofErr w:type="spellStart"/>
+      <w:r>
+        <w:t>javascript</w:t>
+      </w:r>
+      <w:proofErr w:type="spellEnd"/>
+      <w:r>
+        <w:t xml:space="preserve"> functionality for populating course/portion/times/ingredients from </w:t>
       </w:r>
       <w:r>
         <w:t>data</w:t>
       </w:r>
       <w:r>
-        <w:t xml:space="preserve"> in json obj.</w:t>
+        <w:t xml:space="preserve"> in </w:t>
+      </w:r>
+      <w:proofErr w:type="spellStart"/>
+      <w:r>
+        <w:t>json</w:t>
+      </w:r>
+      <w:proofErr w:type="spellEnd"/>
+      <w:r>
+        <w:t xml:space="preserve"> obj.</w:t>
       </w:r>
     </w:p>
     <w:p>
@@ -390,19 +659,75 @@
         <w:t>. Had to modify paths</w:t>
       </w:r>
       <w:r>
-        <w:t xml:space="preserve"> and pass modifier to js file to correct for nested files calling same script.</w:t>
-      </w:r>
-    </w:p>
-    <w:p/>
-    <w:p>
-      <w:r>
-        <w:t>Discovered browser was blocking the js file of type=”module” (also blocks import statements). This worked fine via VS code, but found error when pushed to github pages. Ended up having to load json object to local storage by creating json object in js file instead of</w:t>
+        <w:t xml:space="preserve"> and pass modifier to </w:t>
+      </w:r>
+      <w:proofErr w:type="spellStart"/>
+      <w:r>
+        <w:t>js</w:t>
+      </w:r>
+      <w:proofErr w:type="spellEnd"/>
+      <w:r>
+        <w:t xml:space="preserve"> file to correct for nested files calling same script.</w:t>
+      </w:r>
+    </w:p>
+    <w:p/>
+    <w:p>
+      <w:r>
+        <w:t xml:space="preserve">Discovered browser was blocking the </w:t>
+      </w:r>
+      <w:proofErr w:type="spellStart"/>
+      <w:r>
+        <w:t>js</w:t>
+      </w:r>
+      <w:proofErr w:type="spellEnd"/>
+      <w:r>
+        <w:t xml:space="preserve"> file of type=”module” (also blocks import statements). This worked fine via VS code, but found error when pushed to </w:t>
+      </w:r>
+      <w:proofErr w:type="spellStart"/>
+      <w:r>
+        <w:t>github</w:t>
+      </w:r>
+      <w:proofErr w:type="spellEnd"/>
+      <w:r>
+        <w:t xml:space="preserve"> pages. Ended up having to load </w:t>
+      </w:r>
+      <w:proofErr w:type="spellStart"/>
+      <w:r>
+        <w:t>json</w:t>
+      </w:r>
+      <w:proofErr w:type="spellEnd"/>
+      <w:r>
+        <w:t xml:space="preserve"> object to local storage by creating </w:t>
+      </w:r>
+      <w:proofErr w:type="spellStart"/>
+      <w:r>
+        <w:t>json</w:t>
+      </w:r>
+      <w:proofErr w:type="spellEnd"/>
+      <w:r>
+        <w:t xml:space="preserve"> object in </w:t>
+      </w:r>
+      <w:proofErr w:type="spellStart"/>
+      <w:r>
+        <w:t>js</w:t>
+      </w:r>
+      <w:proofErr w:type="spellEnd"/>
+      <w:r>
+        <w:t xml:space="preserve"> file instead of</w:t>
       </w:r>
       <w:r>
         <w:t xml:space="preserve"> importing from</w:t>
       </w:r>
       <w:r>
-        <w:t xml:space="preserve"> json file. (no time to look into further).</w:t>
+        <w:t xml:space="preserve"> </w:t>
+      </w:r>
+      <w:proofErr w:type="spellStart"/>
+      <w:r>
+        <w:t>json</w:t>
+      </w:r>
+      <w:proofErr w:type="spellEnd"/>
+      <w:r>
+        <w:t xml:space="preserve"> file. (no time to look into further).</w:t>
       </w:r>
     </w:p>
     <w:p/>
@@ -442,25 +767,145 @@
     <w:p>
       <w:r>
         <w:lastRenderedPageBreak/>
-        <w:t>Added “recipe-required” to json. Now if a recipe requires another recipe as an ingredient, the link and quantity will be provided in the recipe and styled differently. See lamb tikka masala as example.</w:t>
-      </w:r>
-    </w:p>
-    <w:p/>
-    <w:p>
-      <w:r>
-        <w:t>Radio buttons put in for units (no functionality as yet). Default is checked by what is in json obj in local storage.</w:t>
-      </w:r>
-    </w:p>
-    <w:p/>
-    <w:p>
-      <w:r>
-        <w:t>Realised had started part making a landing page (storing all information in json obj and populating a single recipes page), but had also started creating a page for every recipe. Realised that to protect history and correct page being loaded when user navigates to multiple recipes via other and then hits the back button, to be able to reload the correct page, would need to store variables. So binned that idea and went back to one recipe html page for each recipe. But reduced the amount of info stored in json file (no more ingredients). Links to images and other required recipe pages would now be stored in json. The links (href and src) are now set through javascript getting information from json obj.</w:t>
-      </w:r>
-    </w:p>
-    <w:p/>
-    <w:p>
-      <w:r>
-        <w:t>Wrote function to convert ingredient quantities when portion selector was adjusted. Found when I stored the elements after obtaining via getElementsByClassName, each time the elements were changed, it also affected my variable. So had to extract innerHTML from elements and store in a list variable. This way all values could be based on original portions and original quantities (avoiding any loss). However found after making a change and going back to the original, whole numbers were getting set to 2 decimal places (as I was outputting toFixed to stop long values being displayed). Found had to first cast to an integer so zeros get truncated before toFixed.</w:t>
+        <w:t xml:space="preserve">Added “recipe-required” to </w:t>
+      </w:r>
+      <w:proofErr w:type="spellStart"/>
+      <w:r>
+        <w:t>json</w:t>
+      </w:r>
+      <w:proofErr w:type="spellEnd"/>
+      <w:r>
+        <w:t>. Now if a recipe requires another recipe as an ingredient, the link and quantity will be provided in the recipe and styled differently. See lamb tikka masala as example.</w:t>
+      </w:r>
+    </w:p>
+    <w:p/>
+    <w:p>
+      <w:r>
+        <w:t xml:space="preserve">Radio buttons put in for units (no functionality as yet). Default is checked by what is in </w:t>
+      </w:r>
+      <w:proofErr w:type="spellStart"/>
+      <w:r>
+        <w:t>json</w:t>
+      </w:r>
+      <w:proofErr w:type="spellEnd"/>
+      <w:r>
+        <w:t xml:space="preserve"> </w:t>
+      </w:r>
+      <w:proofErr w:type="spellStart"/>
+      <w:r>
+        <w:t>obj</w:t>
+      </w:r>
+      <w:proofErr w:type="spellEnd"/>
+      <w:r>
+        <w:t xml:space="preserve"> in local storage.</w:t>
+      </w:r>
+    </w:p>
+    <w:p/>
+    <w:p>
+      <w:r>
+        <w:t xml:space="preserve">Realised had started part making a landing page (storing all information in </w:t>
+      </w:r>
+      <w:proofErr w:type="spellStart"/>
+      <w:r>
+        <w:t>json</w:t>
+      </w:r>
+      <w:proofErr w:type="spellEnd"/>
+      <w:r>
+        <w:t xml:space="preserve"> </w:t>
+      </w:r>
+      <w:proofErr w:type="spellStart"/>
+      <w:r>
+        <w:t>obj</w:t>
+      </w:r>
+      <w:proofErr w:type="spellEnd"/>
+      <w:r>
+        <w:t xml:space="preserve"> and populating a single recipes page), but had also started creating a page for every recipe. Realised that to protect history and correct page being loaded when user navigates to multiple recipes via other and then hits the back button, to be able to reload the correct page, would need to store variables. So binned that idea and went back to one recipe html page for each recipe. But reduced the amount of info stored in </w:t>
+      </w:r>
+      <w:proofErr w:type="spellStart"/>
+      <w:r>
+        <w:t>json</w:t>
+      </w:r>
+      <w:proofErr w:type="spellEnd"/>
+      <w:r>
+        <w:t xml:space="preserve"> file (no more ingredients). Links to images and other required recipe pages would now be stored in </w:t>
+      </w:r>
+      <w:proofErr w:type="spellStart"/>
+      <w:r>
+        <w:t>json</w:t>
+      </w:r>
+      <w:proofErr w:type="spellEnd"/>
+      <w:r>
+        <w:t>. The links (</w:t>
+      </w:r>
+      <w:proofErr w:type="spellStart"/>
+      <w:r>
+        <w:t>href</w:t>
+      </w:r>
+      <w:proofErr w:type="spellEnd"/>
+      <w:r>
+        <w:t xml:space="preserve"> and </w:t>
+      </w:r>
+      <w:proofErr w:type="spellStart"/>
+      <w:r>
+        <w:t>src</w:t>
+      </w:r>
+      <w:proofErr w:type="spellEnd"/>
+      <w:r>
+        <w:t xml:space="preserve">) are now set through </w:t>
+      </w:r>
+      <w:proofErr w:type="spellStart"/>
+      <w:r>
+        <w:t>javascript</w:t>
+      </w:r>
+      <w:proofErr w:type="spellEnd"/>
+      <w:r>
+        <w:t xml:space="preserve"> getting information from </w:t>
+      </w:r>
+      <w:proofErr w:type="spellStart"/>
+      <w:r>
+        <w:t>json</w:t>
+      </w:r>
+      <w:proofErr w:type="spellEnd"/>
+      <w:r>
+        <w:t xml:space="preserve"> obj.</w:t>
+      </w:r>
+    </w:p>
+    <w:p/>
+    <w:p>
+      <w:r>
+        <w:t xml:space="preserve">Wrote function to convert ingredient quantities when portion selector was adjusted. Found when I stored the elements after obtaining via </w:t>
+      </w:r>
+      <w:proofErr w:type="spellStart"/>
+      <w:r>
+        <w:t>getElementsByClassName</w:t>
+      </w:r>
+      <w:proofErr w:type="spellEnd"/>
+      <w:r>
+        <w:t xml:space="preserve">, each time the elements were changed, it also affected my variable. So had to extract </w:t>
+      </w:r>
+      <w:proofErr w:type="spellStart"/>
+      <w:r>
+        <w:t>innerHTML</w:t>
+      </w:r>
+      <w:proofErr w:type="spellEnd"/>
+      <w:r>
+        <w:t xml:space="preserve"> from elements and store in a list variable. This way all values could be based on original portions and original quantities (avoiding any loss). However found after making a change and going back to the original, whole numbers were getting set to 2 decimal places (as I was outputting </w:t>
+      </w:r>
+      <w:proofErr w:type="spellStart"/>
+      <w:r>
+        <w:t>toFixed</w:t>
+      </w:r>
+      <w:proofErr w:type="spellEnd"/>
+      <w:r>
+        <w:t xml:space="preserve"> to stop long values being displayed). Found had to first cast to an integer so zeros get truncated before </w:t>
+      </w:r>
+      <w:proofErr w:type="spellStart"/>
+      <w:r>
+        <w:t>toFixed</w:t>
+      </w:r>
+      <w:proofErr w:type="spellEnd"/>
+      <w:r>
+        <w:t>.</w:t>
       </w:r>
       <w:r>
         <w:t xml:space="preserve"> Function does not currently check what the unit is, so things like garlic cloves can have decimals, when in practice they should only ever be whole units. Something to fix if time.</w:t>
@@ -478,7 +923,15 @@
     <w:p/>
     <w:p>
       <w:r>
-        <w:t>Ran all html files through w3c validator. Input some of the image source paths and anchor paths to stop warnings. These will be replaced when the javascript runs on page load.</w:t>
+        <w:t xml:space="preserve">Ran all html files through w3c validator. Input some of the image source paths and anchor paths to stop warnings. These will be replaced when the </w:t>
+      </w:r>
+      <w:proofErr w:type="spellStart"/>
+      <w:r>
+        <w:t>javascript</w:t>
+      </w:r>
+      <w:proofErr w:type="spellEnd"/>
+      <w:r>
+        <w:t xml:space="preserve"> runs on page load.</w:t>
       </w:r>
     </w:p>
     <w:p/>
@@ -504,8 +957,13 @@
       </w:hyperlink>
     </w:p>
     <w:p>
-      <w:r>
-        <w:t xml:space="preserve">Img for curry base sauce - </w:t>
+      <w:proofErr w:type="spellStart"/>
+      <w:r>
+        <w:t>Img</w:t>
+      </w:r>
+      <w:proofErr w:type="spellEnd"/>
+      <w:r>
+        <w:t xml:space="preserve"> for curry base sauce - </w:t>
       </w:r>
       <w:hyperlink r:id="rId12" w:history="1">
         <w:r>
@@ -577,9 +1035,29 @@
       </w:pPr>
       <w:r>
         <w:lastRenderedPageBreak/>
+        <w:t xml:space="preserve">Chinese Chilli Chicken recipe - </w:t>
+      </w:r>
+      <w:hyperlink r:id="rId16" w:history="1">
+        <w:r>
+          <w:rPr>
+            <w:rStyle w:val="Hyperlink"/>
+          </w:rPr>
+          <w:t>https://chilliworkshop.co.uk/recipes-with-chilllies/chinese-chilli-chicken/</w:t>
+        </w:r>
+      </w:hyperlink>
+      <w:r>
+        <w:t xml:space="preserve"> </w:t>
+      </w:r>
+    </w:p>
+    <w:p>
+      <w:pPr>
+        <w:shd w:val="clear" w:color="auto" w:fill="FFFFFF"/>
+        <w:spacing w:after="0" w:line="285" w:lineRule="atLeast"/>
+      </w:pPr>
+      <w:r>
         <w:t xml:space="preserve">Image for Chinese chilli chicken from </w:t>
       </w:r>
-      <w:hyperlink r:id="rId16" w:history="1">
+      <w:hyperlink r:id="rId17" w:history="1">
         <w:r>
           <w:rPr>
             <w:rStyle w:val="Hyperlink"/>
@@ -596,7 +1074,7 @@
       <w:r>
         <w:t xml:space="preserve">Image for Chinese cuisine from </w:t>
       </w:r>
-      <w:hyperlink r:id="rId17" w:history="1">
+      <w:hyperlink r:id="rId18" w:history="1">
         <w:r>
           <w:rPr>
             <w:rStyle w:val="Hyperlink"/>
@@ -655,13 +1133,34 @@
     <w:p/>
     <w:p>
       <w:r>
-        <w:t>Page flashes sometimes, and can be slow on first load – I believe this is due to loading images via javascript. Have done this so as all file and image paths can be modified in one place (read-json.js – json</w:t>
+        <w:t xml:space="preserve">Page flashes sometimes, and can be slow on first load – I believe this is due to loading images via </w:t>
+      </w:r>
+      <w:proofErr w:type="spellStart"/>
+      <w:r>
+        <w:t>javascript</w:t>
+      </w:r>
+      <w:proofErr w:type="spellEnd"/>
+      <w:r>
+        <w:t xml:space="preserve">. Have done this so as all file and image paths can be modified in one place (read-json.js – </w:t>
+      </w:r>
+      <w:proofErr w:type="spellStart"/>
+      <w:r>
+        <w:t>json</w:t>
       </w:r>
       <w:r>
         <w:t>_info</w:t>
       </w:r>
-      <w:r>
-        <w:t xml:space="preserve"> obj).</w:t>
+      <w:proofErr w:type="spellEnd"/>
+      <w:r>
+        <w:t xml:space="preserve"> </w:t>
+      </w:r>
+      <w:proofErr w:type="spellStart"/>
+      <w:r>
+        <w:t>obj</w:t>
+      </w:r>
+      <w:proofErr w:type="spellEnd"/>
+      <w:r>
+        <w:t>).</w:t>
       </w:r>
       <w:r>
         <w:t xml:space="preserve"> However, it is fine the majority of the time.</w:t>
@@ -679,7 +1178,15 @@
     <w:p/>
     <w:p>
       <w:r>
-        <w:t>Tried adding audio, but couldn’t get css right. Couldn’t get controls to fit properly inside flexbox, and when page got smaller, the controls moved inside their controls container.</w:t>
+        <w:t xml:space="preserve">Tried adding audio, but couldn’t get </w:t>
+      </w:r>
+      <w:proofErr w:type="spellStart"/>
+      <w:r>
+        <w:t>css</w:t>
+      </w:r>
+      <w:proofErr w:type="spellEnd"/>
+      <w:r>
+        <w:t xml:space="preserve"> right. Couldn’t get controls to fit properly inside flexbox, and when page got smaller, the controls moved inside their controls container.</w:t>
       </w:r>
     </w:p>
     <w:p/>
@@ -705,7 +1212,7 @@
       <w:r>
         <w:t xml:space="preserve"> from </w:t>
       </w:r>
-      <w:hyperlink r:id="rId18" w:history="1">
+      <w:hyperlink r:id="rId19" w:history="1">
         <w:r>
           <w:rPr>
             <w:rStyle w:val="Hyperlink"/>
@@ -717,13 +1224,37 @@
         <w:t xml:space="preserve"> </w:t>
       </w:r>
       <w:r>
-        <w:t xml:space="preserve"> Added javascript to change background colour, fontsize and weight of buttons when selected. Also adds a next button once an answer has been selected. If a further answer is selected, these attributes get reset (allowing the user to find the correct answer if wanted).</w:t>
+        <w:t xml:space="preserve"> Added </w:t>
+      </w:r>
+      <w:proofErr w:type="spellStart"/>
+      <w:r>
+        <w:t>javascript</w:t>
+      </w:r>
+      <w:proofErr w:type="spellEnd"/>
+      <w:r>
+        <w:t xml:space="preserve"> to change background colour, </w:t>
+      </w:r>
+      <w:proofErr w:type="spellStart"/>
+      <w:r>
+        <w:t>fontsize</w:t>
+      </w:r>
+      <w:proofErr w:type="spellEnd"/>
+      <w:r>
+        <w:t xml:space="preserve"> and weight of buttons when selected. Also adds a next button once an answer has been selected. If a further answer is selected, these attributes get reset (allowing the user to find the correct answer if wanted).</w:t>
       </w:r>
       <w:r>
         <w:t xml:space="preserve"> </w:t>
       </w:r>
       <w:r>
-        <w:t xml:space="preserve">When next button is clicked, the next question is retrieved from the json object and buttons created and appended to the document. The screen is scrolled down to bring the new question into view. </w:t>
+        <w:t xml:space="preserve">When next button is clicked, the next question is retrieved from the </w:t>
+      </w:r>
+      <w:proofErr w:type="spellStart"/>
+      <w:r>
+        <w:t>json</w:t>
+      </w:r>
+      <w:proofErr w:type="spellEnd"/>
+      <w:r>
+        <w:t xml:space="preserve"> object and buttons created and appended to the document. The screen is scrolled down to bring the new question into view. </w:t>
       </w:r>
       <w:r>
         <w:t>A global variable is used to track number of correct answers, although this does not get modified if the user got a correct answer and then changed it. When no more questions are available, once the final answer has been selected, a message is displayed to the user based on their score (&lt;40%, 40%-70%, &gt;70%)</w:t>
@@ -752,8 +1283,13 @@
     <w:p/>
     <w:p>
       <w:r>
-        <w:lastRenderedPageBreak/>
         <w:t>Cropped quiz page image as was very large. Page now loads much faster. Compressed all images to increase loading speeds.</w:t>
+      </w:r>
+    </w:p>
+    <w:p/>
+    <w:p>
+      <w:r>
+        <w:t>Made about us page, added copyright information.</w:t>
       </w:r>
     </w:p>
     <w:p/>
@@ -1174,7 +1710,6 @@
   <w:style w:type="character" w:default="1" w:styleId="DefaultParagraphFont">
     <w:name w:val="Default Paragraph Font"/>
     <w:uiPriority w:val="1"/>
-    <w:semiHidden/>
     <w:unhideWhenUsed/>
   </w:style>
   <w:style w:type="table" w:default="1" w:styleId="TableNormal">

</xml_diff>

<commit_message>
contact us page complete
</commit_message>
<xml_diff>
--- a/notes for reflection report.docx
+++ b/notes for reflection report.docx
@@ -161,42 +161,10 @@
         <w:t>)</w:t>
       </w:r>
       <w:r>
-        <w:t xml:space="preserve">. Had to adjust some of my widths to </w:t>
-      </w:r>
-      <w:proofErr w:type="spellStart"/>
-      <w:r>
-        <w:t>vw</w:t>
-      </w:r>
-      <w:proofErr w:type="spellEnd"/>
-      <w:r>
-        <w:t xml:space="preserve"> as once viewport started working, my scaling was no longer responsive.</w:t>
-      </w:r>
-      <w:r>
-        <w:t xml:space="preserve"> A little confused as to if I should be using a fixed unit such as </w:t>
-      </w:r>
-      <w:proofErr w:type="spellStart"/>
-      <w:r>
-        <w:t>px</w:t>
-      </w:r>
-      <w:proofErr w:type="spellEnd"/>
-      <w:r>
-        <w:t xml:space="preserve"> or responsive such as </w:t>
-      </w:r>
-      <w:proofErr w:type="spellStart"/>
-      <w:r>
-        <w:t>vw</w:t>
-      </w:r>
-      <w:proofErr w:type="spellEnd"/>
-      <w:r>
-        <w:t xml:space="preserve">. Research suggests </w:t>
-      </w:r>
-      <w:proofErr w:type="spellStart"/>
-      <w:r>
-        <w:t>vw</w:t>
-      </w:r>
-      <w:proofErr w:type="spellEnd"/>
-      <w:r>
-        <w:t>, but requires further research to gain more understanding.</w:t>
+        <w:t>. Had to adjust some of my widths to vw as once viewport started working, my scaling was no longer responsive.</w:t>
+      </w:r>
+      <w:r>
+        <w:t xml:space="preserve"> A little confused as to if I should be using a fixed unit such as px or responsive such as vw. Research suggests vw, but requires further research to gain more understanding.</w:t>
       </w:r>
     </w:p>
     <w:p/>
@@ -231,15 +199,7 @@
     <w:p>
       <w:r>
         <w:lastRenderedPageBreak/>
-        <w:t xml:space="preserve">Sourced and cropped all images (except logo) to 1920x1280 (seems a common format to find copyright free online). This will allow me to swap out images with </w:t>
-      </w:r>
-      <w:proofErr w:type="spellStart"/>
-      <w:r>
-        <w:t>javascript</w:t>
-      </w:r>
-      <w:proofErr w:type="spellEnd"/>
-      <w:r>
-        <w:t xml:space="preserve"> later on without any positioning</w:t>
+        <w:t>Sourced and cropped all images (except logo) to 1920x1280 (seems a common format to find copyright free online). This will allow me to swap out images with javascript later on without any positioning</w:t>
       </w:r>
       <w:r>
         <w:t xml:space="preserve"> or formatting</w:t>
@@ -256,15 +216,7 @@
         <w:t xml:space="preserve"> for all anchors</w:t>
       </w:r>
       <w:r>
-        <w:t xml:space="preserve">, probably should change to </w:t>
-      </w:r>
-      <w:proofErr w:type="spellStart"/>
-      <w:r>
-        <w:t>javascript</w:t>
-      </w:r>
-      <w:proofErr w:type="spellEnd"/>
-      <w:r>
-        <w:t xml:space="preserve"> </w:t>
+        <w:t xml:space="preserve">, probably should change to javascript </w:t>
       </w:r>
       <w:r>
         <w:t>if time</w:t>
@@ -285,34 +237,10 @@
     <w:p/>
     <w:p>
       <w:r>
-        <w:t xml:space="preserve">Researched how to read in a </w:t>
-      </w:r>
-      <w:proofErr w:type="spellStart"/>
-      <w:r>
-        <w:t>json</w:t>
-      </w:r>
-      <w:proofErr w:type="spellEnd"/>
-      <w:r>
-        <w:t xml:space="preserve"> file. Found </w:t>
-      </w:r>
-      <w:r>
-        <w:t xml:space="preserve">following to import </w:t>
-      </w:r>
-      <w:proofErr w:type="spellStart"/>
-      <w:r>
-        <w:t>json</w:t>
-      </w:r>
-      <w:proofErr w:type="spellEnd"/>
-      <w:r>
-        <w:t xml:space="preserve"> file as </w:t>
-      </w:r>
-      <w:proofErr w:type="spellStart"/>
-      <w:r>
-        <w:t>json</w:t>
-      </w:r>
-      <w:proofErr w:type="spellEnd"/>
-      <w:r>
-        <w:t xml:space="preserve"> object</w:t>
+        <w:t xml:space="preserve">Researched how to read in a json file. Found </w:t>
+      </w:r>
+      <w:r>
+        <w:t>following to import json file as json object</w:t>
       </w:r>
     </w:p>
     <w:p>
@@ -328,45 +256,16 @@
     <w:p/>
     <w:p>
       <w:r>
-        <w:t xml:space="preserve">Started writing </w:t>
-      </w:r>
-      <w:proofErr w:type="spellStart"/>
-      <w:r>
-        <w:t>json</w:t>
-      </w:r>
-      <w:proofErr w:type="spellEnd"/>
-      <w:r>
-        <w:t xml:space="preserve"> file to contain recipe details</w:t>
-      </w:r>
-      <w:r>
-        <w:t xml:space="preserve"> to obtain all current recipes available or for certain cuisine/courses/diet </w:t>
-      </w:r>
-      <w:proofErr w:type="spellStart"/>
-      <w:r>
-        <w:t>ect</w:t>
-      </w:r>
-      <w:proofErr w:type="spellEnd"/>
-      <w:r>
-        <w:t xml:space="preserve">. Allowing the website to load up what is available. If a recipe is added, only that particular recipes html file need be created and its details added into the </w:t>
-      </w:r>
-      <w:proofErr w:type="spellStart"/>
-      <w:r>
-        <w:t>json</w:t>
-      </w:r>
-      <w:proofErr w:type="spellEnd"/>
-      <w:r>
-        <w:t xml:space="preserve"> file. The html pages which link to it will not need adjusting.</w:t>
-      </w:r>
-    </w:p>
-    <w:p/>
-    <w:p>
-      <w:proofErr w:type="spellStart"/>
-      <w:r>
-        <w:t>Jquery</w:t>
-      </w:r>
-      <w:proofErr w:type="spellEnd"/>
-      <w:r>
-        <w:t xml:space="preserve"> -----------------------------------------------------------------------------------------------------------------------</w:t>
+        <w:t>Started writing json file to contain recipe details</w:t>
+      </w:r>
+      <w:r>
+        <w:t xml:space="preserve"> to obtain all current recipes available or for certain cuisine/courses/diet ect. Allowing the website to load up what is available. If a recipe is added, only that particular recipes html file need be created and its details added into the json file. The html pages which link to it will not need adjusting.</w:t>
+      </w:r>
+    </w:p>
+    <w:p/>
+    <w:p>
+      <w:r>
+        <w:t>Jquery -----------------------------------------------------------------------------------------------------------------------</w:t>
       </w:r>
     </w:p>
     <w:p>
@@ -374,63 +273,23 @@
         <w:t>Could be</w:t>
       </w:r>
       <w:r>
+        <w:t xml:space="preserve"> be parsed with jquery </w:t>
+      </w:r>
+      <w:r>
+        <w:t>or fetch, but trying to avoid using external APIS.</w:t>
+      </w:r>
+    </w:p>
+    <w:p>
+      <w:r>
+        <w:t>Researched how to add jquery via a javascript file. This will allow updating the version if required only in one place rather than all files which use it.</w:t>
+      </w:r>
+      <w:r>
         <w:t xml:space="preserve"> </w:t>
       </w:r>
-      <w:proofErr w:type="spellStart"/>
-      <w:r>
-        <w:t>be</w:t>
-      </w:r>
-      <w:proofErr w:type="spellEnd"/>
-      <w:r>
-        <w:t xml:space="preserve"> parsed with </w:t>
-      </w:r>
-      <w:proofErr w:type="spellStart"/>
-      <w:r>
-        <w:t>jquery</w:t>
-      </w:r>
-      <w:proofErr w:type="spellEnd"/>
-      <w:r>
-        <w:t xml:space="preserve"> </w:t>
-      </w:r>
-      <w:r>
-        <w:t>or fetch, but trying to avoid using external APIS.</w:t>
-      </w:r>
-    </w:p>
-    <w:p>
-      <w:r>
-        <w:t xml:space="preserve">Researched how to add </w:t>
-      </w:r>
-      <w:proofErr w:type="spellStart"/>
-      <w:r>
-        <w:t>jquery</w:t>
-      </w:r>
-      <w:proofErr w:type="spellEnd"/>
-      <w:r>
-        <w:t xml:space="preserve"> via a </w:t>
-      </w:r>
-      <w:proofErr w:type="spellStart"/>
-      <w:r>
-        <w:t>javascript</w:t>
-      </w:r>
-      <w:proofErr w:type="spellEnd"/>
-      <w:r>
-        <w:t xml:space="preserve"> file. This will allow updating the version if required only in one place rather than all files which use it.</w:t>
-      </w:r>
-      <w:r>
-        <w:t xml:space="preserve"> </w:t>
-      </w:r>
-    </w:p>
-    <w:p>
-      <w:r>
-        <w:t xml:space="preserve">Found function to add on </w:t>
-      </w:r>
-      <w:proofErr w:type="spellStart"/>
-      <w:r>
-        <w:t>stackoverflow</w:t>
-      </w:r>
-      <w:proofErr w:type="spellEnd"/>
-      <w:r>
-        <w:t>:</w:t>
+    </w:p>
+    <w:p>
+      <w:r>
+        <w:t>Found function to add on stackoverflow:</w:t>
       </w:r>
     </w:p>
     <w:p>
@@ -450,31 +309,7 @@
     </w:p>
     <w:p>
       <w:r>
-        <w:t xml:space="preserve">Had a lot of difficulty getting </w:t>
-      </w:r>
-      <w:proofErr w:type="spellStart"/>
-      <w:r>
-        <w:t>json</w:t>
-      </w:r>
-      <w:proofErr w:type="spellEnd"/>
-      <w:r>
-        <w:t xml:space="preserve"> to work inside </w:t>
-      </w:r>
-      <w:proofErr w:type="spellStart"/>
-      <w:r>
-        <w:t>javascript</w:t>
-      </w:r>
-      <w:proofErr w:type="spellEnd"/>
-      <w:r>
-        <w:t xml:space="preserve">. Had to be type module to use import, didn’t want to use </w:t>
-      </w:r>
-      <w:proofErr w:type="spellStart"/>
-      <w:r>
-        <w:t>jquery</w:t>
-      </w:r>
-      <w:proofErr w:type="spellEnd"/>
-      <w:r>
-        <w:t xml:space="preserve"> or ajax.</w:t>
+        <w:t>Had a lot of difficulty getting json to work inside javascript. Had to be type module to use import, didn’t want to use jquery or ajax.</w:t>
       </w:r>
     </w:p>
     <w:p>
@@ -485,15 +320,7 @@
     <w:p/>
     <w:p>
       <w:r>
-        <w:t xml:space="preserve">Started getting ‘cannot use import outside of module’ when linking page which called the </w:t>
-      </w:r>
-      <w:proofErr w:type="spellStart"/>
-      <w:r>
-        <w:t>javascript</w:t>
-      </w:r>
-      <w:proofErr w:type="spellEnd"/>
-      <w:r>
-        <w:t xml:space="preserve"> module errors. That page worked fine on its own, only linking caused issues.</w:t>
+        <w:t>Started getting ‘cannot use import outside of module’ when linking page which called the javascript module errors. That page worked fine on its own, only linking caused issues.</w:t>
       </w:r>
     </w:p>
     <w:p>
@@ -503,83 +330,19 @@
     </w:p>
     <w:p>
       <w:r>
-        <w:t xml:space="preserve">Thought of using local storage to store the </w:t>
-      </w:r>
-      <w:proofErr w:type="spellStart"/>
-      <w:r>
-        <w:t>json</w:t>
-      </w:r>
-      <w:proofErr w:type="spellEnd"/>
-      <w:r>
-        <w:t xml:space="preserve"> object after reading on home page within a module. Then this allows access from other </w:t>
-      </w:r>
-      <w:proofErr w:type="spellStart"/>
-      <w:r>
-        <w:t>javascript</w:t>
-      </w:r>
-      <w:proofErr w:type="spellEnd"/>
-      <w:r>
-        <w:t xml:space="preserve"> files and then other html pages can use the object and pass parameters to </w:t>
-      </w:r>
-      <w:proofErr w:type="spellStart"/>
-      <w:r>
-        <w:t>javascriipt</w:t>
-      </w:r>
-      <w:proofErr w:type="spellEnd"/>
-      <w:r>
-        <w:t xml:space="preserve"> functions.</w:t>
+        <w:t>Thought of using local storage to store the json object after reading on home page within a module. Then this allows access from other javascript files and then other html pages can use the object and pass parameters to javascriipt functions.</w:t>
       </w:r>
     </w:p>
     <w:p>
       <w:r>
         <w:lastRenderedPageBreak/>
-        <w:t xml:space="preserve">Populated list pages using </w:t>
-      </w:r>
-      <w:proofErr w:type="spellStart"/>
-      <w:r>
-        <w:t>json</w:t>
-      </w:r>
-      <w:proofErr w:type="spellEnd"/>
-      <w:r>
-        <w:t xml:space="preserve"> object stored in local storage. Thought about doing one template recipe page and populating from </w:t>
-      </w:r>
-      <w:proofErr w:type="spellStart"/>
-      <w:r>
-        <w:t>json</w:t>
-      </w:r>
-      <w:proofErr w:type="spellEnd"/>
-      <w:r>
-        <w:t xml:space="preserve">, but thought it might affect the history. Decided to create a separate html page for each recipe, this will stop the history being affected if the user was to click through multiple recipes and then hit the back button. </w:t>
-      </w:r>
-    </w:p>
-    <w:p/>
-    <w:p>
-      <w:r>
-        <w:t xml:space="preserve">Now when a new recipe is added, its details should be added to the </w:t>
-      </w:r>
-      <w:proofErr w:type="spellStart"/>
-      <w:r>
-        <w:t>directory.json</w:t>
-      </w:r>
-      <w:proofErr w:type="spellEnd"/>
-      <w:r>
-        <w:t xml:space="preserve"> file under “recipes”. Its cuisine, course, and diet should be checked that they are present in the relevant lists. If not, a new item should be added for that cuisine/course/diet along with a relevant image and html page for that cuisine, course or diet. Then the recipes html page should be created. Nothing else should require changing and the list pages should automatically pick up the new recipe from the </w:t>
-      </w:r>
-      <w:proofErr w:type="spellStart"/>
-      <w:r>
-        <w:t>json</w:t>
-      </w:r>
-      <w:proofErr w:type="spellEnd"/>
-      <w:r>
-        <w:t xml:space="preserve"> file (ensure to have visited the home page where the </w:t>
-      </w:r>
-      <w:proofErr w:type="spellStart"/>
-      <w:r>
-        <w:t>json</w:t>
-      </w:r>
-      <w:proofErr w:type="spellEnd"/>
-      <w:r>
-        <w:t xml:space="preserve"> file gets loaded to local storage).</w:t>
+        <w:t xml:space="preserve">Populated list pages using json object stored in local storage. Thought about doing one template recipe page and populating from json, but thought it might affect the history. Decided to create a separate html page for each recipe, this will stop the history being affected if the user was to click through multiple recipes and then hit the back button. </w:t>
+      </w:r>
+    </w:p>
+    <w:p/>
+    <w:p>
+      <w:r>
+        <w:t>Now when a new recipe is added, its details should be added to the directory.json file under “recipes”. Its cuisine, course, and diet should be checked that they are present in the relevant lists. If not, a new item should be added for that cuisine/course/diet along with a relevant image and html page for that cuisine, course or diet. Then the recipes html page should be created. Nothing else should require changing and the list pages should automatically pick up the new recipe from the json file (ensure to have visited the home page where the json file gets loaded to local storage).</w:t>
       </w:r>
       <w:r>
         <w:t xml:space="preserve"> Downside, feel like theres a lot of repeat code.</w:t>
@@ -588,15 +351,7 @@
     <w:p/>
     <w:p>
       <w:r>
-        <w:t xml:space="preserve">Could add recipe of the week to </w:t>
-      </w:r>
-      <w:proofErr w:type="spellStart"/>
-      <w:r>
-        <w:t>json</w:t>
-      </w:r>
-      <w:proofErr w:type="spellEnd"/>
-      <w:r>
-        <w:t xml:space="preserve"> file if time.</w:t>
+        <w:t>Could add recipe of the week to json file if time.</w:t>
       </w:r>
     </w:p>
     <w:p/>
@@ -607,42 +362,18 @@
     </w:p>
     <w:p>
       <w:r>
-        <w:t xml:space="preserve">Started creating recipe page. Started by making recipe image and description a flexbox. Added dropdown select box for portion sizes. To be used by </w:t>
-      </w:r>
-      <w:proofErr w:type="spellStart"/>
-      <w:r>
-        <w:t>javascript</w:t>
-      </w:r>
-      <w:proofErr w:type="spellEnd"/>
-      <w:r>
-        <w:t xml:space="preserve"> later to change quantities.</w:t>
-      </w:r>
-    </w:p>
-    <w:p>
-      <w:r>
-        <w:t xml:space="preserve">Added </w:t>
-      </w:r>
-      <w:proofErr w:type="spellStart"/>
-      <w:r>
-        <w:t>javascript</w:t>
-      </w:r>
-      <w:proofErr w:type="spellEnd"/>
-      <w:r>
-        <w:t xml:space="preserve"> functionality for populating course/portion/times/ingredients from </w:t>
+        <w:t>Started creating recipe page. Started by making recipe image and description a flexbox. Added dropdown select box for portion sizes. To be used by javascript later to change quantities.</w:t>
+      </w:r>
+    </w:p>
+    <w:p>
+      <w:r>
+        <w:t xml:space="preserve">Added javascript functionality for populating course/portion/times/ingredients from </w:t>
       </w:r>
       <w:r>
         <w:t>data</w:t>
       </w:r>
       <w:r>
-        <w:t xml:space="preserve"> in </w:t>
-      </w:r>
-      <w:proofErr w:type="spellStart"/>
-      <w:r>
-        <w:t>json</w:t>
-      </w:r>
-      <w:proofErr w:type="spellEnd"/>
-      <w:r>
-        <w:t xml:space="preserve"> obj.</w:t>
+        <w:t xml:space="preserve"> in json obj.</w:t>
       </w:r>
     </w:p>
     <w:p>
@@ -659,75 +390,19 @@
         <w:t>. Had to modify paths</w:t>
       </w:r>
       <w:r>
-        <w:t xml:space="preserve"> and pass modifier to </w:t>
-      </w:r>
-      <w:proofErr w:type="spellStart"/>
-      <w:r>
-        <w:t>js</w:t>
-      </w:r>
-      <w:proofErr w:type="spellEnd"/>
-      <w:r>
-        <w:t xml:space="preserve"> file to correct for nested files calling same script.</w:t>
-      </w:r>
-    </w:p>
-    <w:p/>
-    <w:p>
-      <w:r>
-        <w:t xml:space="preserve">Discovered browser was blocking the </w:t>
-      </w:r>
-      <w:proofErr w:type="spellStart"/>
-      <w:r>
-        <w:t>js</w:t>
-      </w:r>
-      <w:proofErr w:type="spellEnd"/>
-      <w:r>
-        <w:t xml:space="preserve"> file of type=”module” (also blocks import statements). This worked fine via VS code, but found error when pushed to </w:t>
-      </w:r>
-      <w:proofErr w:type="spellStart"/>
-      <w:r>
-        <w:t>github</w:t>
-      </w:r>
-      <w:proofErr w:type="spellEnd"/>
-      <w:r>
-        <w:t xml:space="preserve"> pages. Ended up having to load </w:t>
-      </w:r>
-      <w:proofErr w:type="spellStart"/>
-      <w:r>
-        <w:t>json</w:t>
-      </w:r>
-      <w:proofErr w:type="spellEnd"/>
-      <w:r>
-        <w:t xml:space="preserve"> object to local storage by creating </w:t>
-      </w:r>
-      <w:proofErr w:type="spellStart"/>
-      <w:r>
-        <w:t>json</w:t>
-      </w:r>
-      <w:proofErr w:type="spellEnd"/>
-      <w:r>
-        <w:t xml:space="preserve"> object in </w:t>
-      </w:r>
-      <w:proofErr w:type="spellStart"/>
-      <w:r>
-        <w:t>js</w:t>
-      </w:r>
-      <w:proofErr w:type="spellEnd"/>
-      <w:r>
-        <w:t xml:space="preserve"> file instead of</w:t>
+        <w:t xml:space="preserve"> and pass modifier to js file to correct for nested files calling same script.</w:t>
+      </w:r>
+    </w:p>
+    <w:p/>
+    <w:p>
+      <w:r>
+        <w:t>Discovered browser was blocking the js file of type=”module” (also blocks import statements). This worked fine via VS code, but found error when pushed to github pages. Ended up having to load json object to local storage by creating json object in js file instead of</w:t>
       </w:r>
       <w:r>
         <w:t xml:space="preserve"> importing from</w:t>
       </w:r>
       <w:r>
-        <w:t xml:space="preserve"> </w:t>
-      </w:r>
-      <w:proofErr w:type="spellStart"/>
-      <w:r>
-        <w:t>json</w:t>
-      </w:r>
-      <w:proofErr w:type="spellEnd"/>
-      <w:r>
-        <w:t xml:space="preserve"> file. (no time to look into further).</w:t>
+        <w:t xml:space="preserve"> json file. (no time to look into further).</w:t>
       </w:r>
     </w:p>
     <w:p/>
@@ -767,145 +442,25 @@
     <w:p>
       <w:r>
         <w:lastRenderedPageBreak/>
-        <w:t xml:space="preserve">Added “recipe-required” to </w:t>
-      </w:r>
-      <w:proofErr w:type="spellStart"/>
-      <w:r>
-        <w:t>json</w:t>
-      </w:r>
-      <w:proofErr w:type="spellEnd"/>
-      <w:r>
-        <w:t>. Now if a recipe requires another recipe as an ingredient, the link and quantity will be provided in the recipe and styled differently. See lamb tikka masala as example.</w:t>
-      </w:r>
-    </w:p>
-    <w:p/>
-    <w:p>
-      <w:r>
-        <w:t xml:space="preserve">Radio buttons put in for units (no functionality as yet). Default is checked by what is in </w:t>
-      </w:r>
-      <w:proofErr w:type="spellStart"/>
-      <w:r>
-        <w:t>json</w:t>
-      </w:r>
-      <w:proofErr w:type="spellEnd"/>
-      <w:r>
-        <w:t xml:space="preserve"> </w:t>
-      </w:r>
-      <w:proofErr w:type="spellStart"/>
-      <w:r>
-        <w:t>obj</w:t>
-      </w:r>
-      <w:proofErr w:type="spellEnd"/>
-      <w:r>
-        <w:t xml:space="preserve"> in local storage.</w:t>
-      </w:r>
-    </w:p>
-    <w:p/>
-    <w:p>
-      <w:r>
-        <w:t xml:space="preserve">Realised had started part making a landing page (storing all information in </w:t>
-      </w:r>
-      <w:proofErr w:type="spellStart"/>
-      <w:r>
-        <w:t>json</w:t>
-      </w:r>
-      <w:proofErr w:type="spellEnd"/>
-      <w:r>
-        <w:t xml:space="preserve"> </w:t>
-      </w:r>
-      <w:proofErr w:type="spellStart"/>
-      <w:r>
-        <w:t>obj</w:t>
-      </w:r>
-      <w:proofErr w:type="spellEnd"/>
-      <w:r>
-        <w:t xml:space="preserve"> and populating a single recipes page), but had also started creating a page for every recipe. Realised that to protect history and correct page being loaded when user navigates to multiple recipes via other and then hits the back button, to be able to reload the correct page, would need to store variables. So binned that idea and went back to one recipe html page for each recipe. But reduced the amount of info stored in </w:t>
-      </w:r>
-      <w:proofErr w:type="spellStart"/>
-      <w:r>
-        <w:t>json</w:t>
-      </w:r>
-      <w:proofErr w:type="spellEnd"/>
-      <w:r>
-        <w:t xml:space="preserve"> file (no more ingredients). Links to images and other required recipe pages would now be stored in </w:t>
-      </w:r>
-      <w:proofErr w:type="spellStart"/>
-      <w:r>
-        <w:t>json</w:t>
-      </w:r>
-      <w:proofErr w:type="spellEnd"/>
-      <w:r>
-        <w:t>. The links (</w:t>
-      </w:r>
-      <w:proofErr w:type="spellStart"/>
-      <w:r>
-        <w:t>href</w:t>
-      </w:r>
-      <w:proofErr w:type="spellEnd"/>
-      <w:r>
-        <w:t xml:space="preserve"> and </w:t>
-      </w:r>
-      <w:proofErr w:type="spellStart"/>
-      <w:r>
-        <w:t>src</w:t>
-      </w:r>
-      <w:proofErr w:type="spellEnd"/>
-      <w:r>
-        <w:t xml:space="preserve">) are now set through </w:t>
-      </w:r>
-      <w:proofErr w:type="spellStart"/>
-      <w:r>
-        <w:t>javascript</w:t>
-      </w:r>
-      <w:proofErr w:type="spellEnd"/>
-      <w:r>
-        <w:t xml:space="preserve"> getting information from </w:t>
-      </w:r>
-      <w:proofErr w:type="spellStart"/>
-      <w:r>
-        <w:t>json</w:t>
-      </w:r>
-      <w:proofErr w:type="spellEnd"/>
-      <w:r>
-        <w:t xml:space="preserve"> obj.</w:t>
-      </w:r>
-    </w:p>
-    <w:p/>
-    <w:p>
-      <w:r>
-        <w:t xml:space="preserve">Wrote function to convert ingredient quantities when portion selector was adjusted. Found when I stored the elements after obtaining via </w:t>
-      </w:r>
-      <w:proofErr w:type="spellStart"/>
-      <w:r>
-        <w:t>getElementsByClassName</w:t>
-      </w:r>
-      <w:proofErr w:type="spellEnd"/>
-      <w:r>
-        <w:t xml:space="preserve">, each time the elements were changed, it also affected my variable. So had to extract </w:t>
-      </w:r>
-      <w:proofErr w:type="spellStart"/>
-      <w:r>
-        <w:t>innerHTML</w:t>
-      </w:r>
-      <w:proofErr w:type="spellEnd"/>
-      <w:r>
-        <w:t xml:space="preserve"> from elements and store in a list variable. This way all values could be based on original portions and original quantities (avoiding any loss). However found after making a change and going back to the original, whole numbers were getting set to 2 decimal places (as I was outputting </w:t>
-      </w:r>
-      <w:proofErr w:type="spellStart"/>
-      <w:r>
-        <w:t>toFixed</w:t>
-      </w:r>
-      <w:proofErr w:type="spellEnd"/>
-      <w:r>
-        <w:t xml:space="preserve"> to stop long values being displayed). Found had to first cast to an integer so zeros get truncated before </w:t>
-      </w:r>
-      <w:proofErr w:type="spellStart"/>
-      <w:r>
-        <w:t>toFixed</w:t>
-      </w:r>
-      <w:proofErr w:type="spellEnd"/>
-      <w:r>
-        <w:t>.</w:t>
+        <w:t>Added “recipe-required” to json. Now if a recipe requires another recipe as an ingredient, the link and quantity will be provided in the recipe and styled differently. See lamb tikka masala as example.</w:t>
+      </w:r>
+    </w:p>
+    <w:p/>
+    <w:p>
+      <w:r>
+        <w:t>Radio buttons put in for units (no functionality as yet). Default is checked by what is in json obj in local storage.</w:t>
+      </w:r>
+    </w:p>
+    <w:p/>
+    <w:p>
+      <w:r>
+        <w:t>Realised had started part making a landing page (storing all information in json obj and populating a single recipes page), but had also started creating a page for every recipe. Realised that to protect history and correct page being loaded when user navigates to multiple recipes via other and then hits the back button, to be able to reload the correct page, would need to store variables. So binned that idea and went back to one recipe html page for each recipe. But reduced the amount of info stored in json file (no more ingredients). Links to images and other required recipe pages would now be stored in json. The links (href and src) are now set through javascript getting information from json obj.</w:t>
+      </w:r>
+    </w:p>
+    <w:p/>
+    <w:p>
+      <w:r>
+        <w:t>Wrote function to convert ingredient quantities when portion selector was adjusted. Found when I stored the elements after obtaining via getElementsByClassName, each time the elements were changed, it also affected my variable. So had to extract innerHTML from elements and store in a list variable. This way all values could be based on original portions and original quantities (avoiding any loss). However found after making a change and going back to the original, whole numbers were getting set to 2 decimal places (as I was outputting toFixed to stop long values being displayed). Found had to first cast to an integer so zeros get truncated before toFixed.</w:t>
       </w:r>
       <w:r>
         <w:t xml:space="preserve"> Function does not currently check what the unit is, so things like garlic cloves can have decimals, when in practice they should only ever be whole units. Something to fix if time.</w:t>
@@ -923,15 +478,7 @@
     <w:p/>
     <w:p>
       <w:r>
-        <w:t xml:space="preserve">Ran all html files through w3c validator. Input some of the image source paths and anchor paths to stop warnings. These will be replaced when the </w:t>
-      </w:r>
-      <w:proofErr w:type="spellStart"/>
-      <w:r>
-        <w:t>javascript</w:t>
-      </w:r>
-      <w:proofErr w:type="spellEnd"/>
-      <w:r>
-        <w:t xml:space="preserve"> runs on page load.</w:t>
+        <w:t>Ran all html files through w3c validator. Input some of the image source paths and anchor paths to stop warnings. These will be replaced when the javascript runs on page load.</w:t>
       </w:r>
     </w:p>
     <w:p/>
@@ -957,13 +504,8 @@
       </w:hyperlink>
     </w:p>
     <w:p>
-      <w:proofErr w:type="spellStart"/>
-      <w:r>
-        <w:t>Img</w:t>
-      </w:r>
-      <w:proofErr w:type="spellEnd"/>
-      <w:r>
-        <w:t xml:space="preserve"> for curry base sauce - </w:t>
+      <w:r>
+        <w:t xml:space="preserve">Img for curry base sauce - </w:t>
       </w:r>
       <w:hyperlink r:id="rId12" w:history="1">
         <w:r>
@@ -1133,34 +675,13 @@
     <w:p/>
     <w:p>
       <w:r>
-        <w:t xml:space="preserve">Page flashes sometimes, and can be slow on first load – I believe this is due to loading images via </w:t>
-      </w:r>
-      <w:proofErr w:type="spellStart"/>
-      <w:r>
-        <w:t>javascript</w:t>
-      </w:r>
-      <w:proofErr w:type="spellEnd"/>
-      <w:r>
-        <w:t xml:space="preserve">. Have done this so as all file and image paths can be modified in one place (read-json.js – </w:t>
-      </w:r>
-      <w:proofErr w:type="spellStart"/>
-      <w:r>
-        <w:t>json</w:t>
+        <w:t>Page flashes sometimes, and can be slow on first load – I believe this is due to loading images via javascript. Have done this so as all file and image paths can be modified in one place (read-json.js – json</w:t>
       </w:r>
       <w:r>
         <w:t>_info</w:t>
       </w:r>
-      <w:proofErr w:type="spellEnd"/>
-      <w:r>
-        <w:t xml:space="preserve"> </w:t>
-      </w:r>
-      <w:proofErr w:type="spellStart"/>
-      <w:r>
-        <w:t>obj</w:t>
-      </w:r>
-      <w:proofErr w:type="spellEnd"/>
-      <w:r>
-        <w:t>).</w:t>
+      <w:r>
+        <w:t xml:space="preserve"> obj).</w:t>
       </w:r>
       <w:r>
         <w:t xml:space="preserve"> However, it is fine the majority of the time.</w:t>
@@ -1178,15 +699,7 @@
     <w:p/>
     <w:p>
       <w:r>
-        <w:t xml:space="preserve">Tried adding audio, but couldn’t get </w:t>
-      </w:r>
-      <w:proofErr w:type="spellStart"/>
-      <w:r>
-        <w:t>css</w:t>
-      </w:r>
-      <w:proofErr w:type="spellEnd"/>
-      <w:r>
-        <w:t xml:space="preserve"> right. Couldn’t get controls to fit properly inside flexbox, and when page got smaller, the controls moved inside their controls container.</w:t>
+        <w:t>Tried adding audio, but couldn’t get css right. Couldn’t get controls to fit properly inside flexbox, and when page got smaller, the controls moved inside their controls container.</w:t>
       </w:r>
     </w:p>
     <w:p/>
@@ -1224,37 +737,13 @@
         <w:t xml:space="preserve"> </w:t>
       </w:r>
       <w:r>
-        <w:t xml:space="preserve"> Added </w:t>
-      </w:r>
-      <w:proofErr w:type="spellStart"/>
-      <w:r>
-        <w:t>javascript</w:t>
-      </w:r>
-      <w:proofErr w:type="spellEnd"/>
-      <w:r>
-        <w:t xml:space="preserve"> to change background colour, </w:t>
-      </w:r>
-      <w:proofErr w:type="spellStart"/>
-      <w:r>
-        <w:t>fontsize</w:t>
-      </w:r>
-      <w:proofErr w:type="spellEnd"/>
-      <w:r>
-        <w:t xml:space="preserve"> and weight of buttons when selected. Also adds a next button once an answer has been selected. If a further answer is selected, these attributes get reset (allowing the user to find the correct answer if wanted).</w:t>
+        <w:t xml:space="preserve"> Added javascript to change background colour, fontsize and weight of buttons when selected. Also adds a next button once an answer has been selected. If a further answer is selected, these attributes get reset (allowing the user to find the correct answer if wanted).</w:t>
       </w:r>
       <w:r>
         <w:t xml:space="preserve"> </w:t>
       </w:r>
       <w:r>
-        <w:t xml:space="preserve">When next button is clicked, the next question is retrieved from the </w:t>
-      </w:r>
-      <w:proofErr w:type="spellStart"/>
-      <w:r>
-        <w:t>json</w:t>
-      </w:r>
-      <w:proofErr w:type="spellEnd"/>
-      <w:r>
-        <w:t xml:space="preserve"> object and buttons created and appended to the document. The screen is scrolled down to bring the new question into view. </w:t>
+        <w:t xml:space="preserve">When next button is clicked, the next question is retrieved from the json object and buttons created and appended to the document. The screen is scrolled down to bring the new question into view. </w:t>
       </w:r>
       <w:r>
         <w:t>A global variable is used to track number of correct answers, although this does not get modified if the user got a correct answer and then changed it. When no more questions are available, once the final answer has been selected, a message is displayed to the user based on their score (&lt;40%, 40%-70%, &gt;70%)</w:t>
@@ -1295,7 +784,10 @@
     <w:p/>
     <w:p>
       <w:r>
-        <w:t>Started making contact us page.</w:t>
+        <w:t>Started making contact us page</w:t>
+      </w:r>
+      <w:r>
+        <w:t>, was wanting to add user form input to send a message and email to myself, however everything I found online about it seems to suggest that it needs to be backend. So fell back to leaving basic contact details.</w:t>
       </w:r>
     </w:p>
     <w:sectPr>

</xml_diff>

<commit_message>
Some formatting issues sorted. Website finished as much as there is time for. Can now begin on report
</commit_message>
<xml_diff>
--- a/notes for reflection report.docx
+++ b/notes for reflection report.docx
@@ -788,6 +788,12 @@
       </w:r>
       <w:r>
         <w:t>, was wanting to add user form input to send a message and email to myself, however everything I found online about it seems to suggest that it needs to be backend. So fell back to leaving basic contact details.</w:t>
+      </w:r>
+    </w:p>
+    <w:p/>
+    <w:p>
+      <w:r>
+        <w:t>Found the background image for the quiz was too zoomed in and a hinderance on mobile, so decided to get rid of the background image for smaller screens.</w:t>
       </w:r>
     </w:p>
     <w:sectPr>

</xml_diff>